<commit_message>
Updated webpage to include new link to Driving Tutor for when it goes live
</commit_message>
<xml_diff>
--- a/JordanFisher.docx
+++ b/JordanFisher.docx
@@ -154,7 +154,7 @@
                                         <wp:extent cx="127000" cy="127000"/>
                                         <wp:effectExtent l="0" t="0" r="0" b="0"/>
                                         <wp:docPr id="50" name="Picture 50">
-                                          <a:hlinkClick xmlns:a="http://schemas.openxmlformats.org/drawingml/2006/main" r:id="rId7"/>
+                                          <a:hlinkClick xmlns:a="http://schemas.openxmlformats.org/drawingml/2006/main" r:id="rId8"/>
                                         </wp:docPr>
                                         <wp:cNvGraphicFramePr>
                                           <a:graphicFrameLocks xmlns:a="http://schemas.openxmlformats.org/drawingml/2006/main" noChangeAspect="1"/>
@@ -164,14 +164,14 @@
                                             <pic:pic xmlns:pic="http://schemas.openxmlformats.org/drawingml/2006/picture">
                                               <pic:nvPicPr>
                                                 <pic:cNvPr id="1032" name="Picture 1">
-                                                  <a:hlinkClick r:id="rId7"/>
+                                                  <a:hlinkClick r:id="rId8"/>
                                                 </pic:cNvPr>
                                                 <pic:cNvPicPr>
                                                   <a:picLocks noChangeAspect="1" noChangeArrowheads="1"/>
                                                 </pic:cNvPicPr>
                                               </pic:nvPicPr>
                                               <pic:blipFill>
-                                                <a:blip r:embed="rId8" cstate="print">
+                                                <a:blip r:embed="rId9" cstate="print">
                                                   <a:extLst>
                                                     <a:ext uri="{28A0092B-C50C-407E-A947-70E740481C1C}">
                                                       <a14:useLocalDpi xmlns:a14="http://schemas.microsoft.com/office/drawing/2010/main" val="0"/>
@@ -229,7 +229,7 @@
                                       <w:sz w:val="18"/>
                                     </w:rPr>
                                   </w:pPr>
-                                  <w:hyperlink r:id="rId9" w:history="1">
+                                  <w:hyperlink r:id="rId10" w:history="1">
                                     <w:r>
                                       <w:rPr>
                                         <w:rStyle w:val="Hyperlink"/>
@@ -280,7 +280,7 @@
                                         <wp:extent cx="136696" cy="136696"/>
                                         <wp:effectExtent l="0" t="0" r="0" b="0"/>
                                         <wp:docPr id="51" name="Picture 51">
-                                          <a:hlinkClick xmlns:a="http://schemas.openxmlformats.org/drawingml/2006/main" r:id="rId9"/>
+                                          <a:hlinkClick xmlns:a="http://schemas.openxmlformats.org/drawingml/2006/main" r:id="rId10"/>
                                         </wp:docPr>
                                         <wp:cNvGraphicFramePr>
                                           <a:graphicFrameLocks xmlns:a="http://schemas.openxmlformats.org/drawingml/2006/main" noChangeAspect="1"/>
@@ -290,14 +290,14 @@
                                             <pic:pic xmlns:pic="http://schemas.openxmlformats.org/drawingml/2006/picture">
                                               <pic:nvPicPr>
                                                 <pic:cNvPr id="3" name="Picture 2">
-                                                  <a:hlinkClick r:id="rId10"/>
+                                                  <a:hlinkClick r:id="rId11"/>
                                                 </pic:cNvPr>
                                                 <pic:cNvPicPr>
                                                   <a:picLocks noChangeAspect="1"/>
                                                 </pic:cNvPicPr>
                                               </pic:nvPicPr>
                                               <pic:blipFill>
-                                                <a:blip r:embed="rId11" cstate="print">
+                                                <a:blip r:embed="rId12" cstate="print">
                                                   <a:extLst>
                                                     <a:ext uri="{28A0092B-C50C-407E-A947-70E740481C1C}">
                                                       <a14:useLocalDpi xmlns:a14="http://schemas.microsoft.com/office/drawing/2010/main" val="0"/>
@@ -345,7 +345,7 @@
                                       <w:sz w:val="18"/>
                                     </w:rPr>
                                   </w:pPr>
-                                  <w:hyperlink r:id="rId12" w:history="1">
+                                  <w:hyperlink r:id="rId13" w:history="1">
                                     <w:r>
                                       <w:rPr>
                                         <w:rStyle w:val="Hyperlink"/>
@@ -367,7 +367,7 @@
                                     </w:rPr>
                                     <w:t xml:space="preserve"> (</w:t>
                                   </w:r>
-                                  <w:hyperlink r:id="rId13" w:history="1">
+                                  <w:hyperlink r:id="rId14" w:history="1">
                                     <w:r>
                                       <w:rPr>
                                         <w:rStyle w:val="Hyperlink"/>
@@ -416,7 +416,7 @@
                                         <wp:extent cx="127000" cy="127000"/>
                                         <wp:effectExtent l="0" t="0" r="0" b="0"/>
                                         <wp:docPr id="52" name="Picture 9">
-                                          <a:hlinkClick xmlns:a="http://schemas.openxmlformats.org/drawingml/2006/main" r:id="rId12"/>
+                                          <a:hlinkClick xmlns:a="http://schemas.openxmlformats.org/drawingml/2006/main" r:id="rId13"/>
                                         </wp:docPr>
                                         <wp:cNvGraphicFramePr>
                                           <a:graphicFrameLocks xmlns:a="http://schemas.openxmlformats.org/drawingml/2006/main" noChangeAspect="1"/>
@@ -426,14 +426,14 @@
                                             <pic:pic xmlns:pic="http://schemas.openxmlformats.org/drawingml/2006/picture">
                                               <pic:nvPicPr>
                                                 <pic:cNvPr id="1030" name="Picture 9">
-                                                  <a:hlinkClick r:id="rId12"/>
+                                                  <a:hlinkClick r:id="rId13"/>
                                                 </pic:cNvPr>
                                                 <pic:cNvPicPr>
                                                   <a:picLocks noChangeAspect="1" noChangeArrowheads="1"/>
                                                 </pic:cNvPicPr>
                                               </pic:nvPicPr>
                                               <pic:blipFill>
-                                                <a:blip r:embed="rId14" cstate="print">
+                                                <a:blip r:embed="rId15" cstate="print">
                                                   <a:extLst>
                                                     <a:ext uri="{28A0092B-C50C-407E-A947-70E740481C1C}">
                                                       <a14:useLocalDpi xmlns:a14="http://schemas.microsoft.com/office/drawing/2010/main" val="0"/>
@@ -488,7 +488,7 @@
                                       <w:sz w:val="18"/>
                                     </w:rPr>
                                   </w:pPr>
-                                  <w:hyperlink r:id="rId15" w:history="1">
+                                  <w:hyperlink r:id="rId16" w:history="1">
                                     <w:r>
                                       <w:rPr>
                                         <w:rStyle w:val="Hyperlink"/>
@@ -541,7 +541,7 @@
                                         <wp:extent cx="101600" cy="101600"/>
                                         <wp:effectExtent l="0" t="0" r="0" b="0"/>
                                         <wp:docPr id="53" name="Picture 10">
-                                          <a:hlinkClick xmlns:a="http://schemas.openxmlformats.org/drawingml/2006/main" r:id="rId15"/>
+                                          <a:hlinkClick xmlns:a="http://schemas.openxmlformats.org/drawingml/2006/main" r:id="rId16"/>
                                         </wp:docPr>
                                         <wp:cNvGraphicFramePr>
                                           <a:graphicFrameLocks xmlns:a="http://schemas.openxmlformats.org/drawingml/2006/main" noChangeAspect="1"/>
@@ -551,14 +551,14 @@
                                             <pic:pic xmlns:pic="http://schemas.openxmlformats.org/drawingml/2006/picture">
                                               <pic:nvPicPr>
                                                 <pic:cNvPr id="1029" name="Picture 10">
-                                                  <a:hlinkClick r:id="rId15"/>
+                                                  <a:hlinkClick r:id="rId16"/>
                                                 </pic:cNvPr>
                                                 <pic:cNvPicPr>
                                                   <a:picLocks noChangeAspect="1" noChangeArrowheads="1"/>
                                                 </pic:cNvPicPr>
                                               </pic:nvPicPr>
                                               <pic:blipFill>
-                                                <a:blip r:embed="rId16" cstate="print">
+                                                <a:blip r:embed="rId17" cstate="print">
                                                   <a:extLst>
                                                     <a:ext uri="{28A0092B-C50C-407E-A947-70E740481C1C}">
                                                       <a14:useLocalDpi xmlns:a14="http://schemas.microsoft.com/office/drawing/2010/main" val="0"/>
@@ -613,7 +613,7 @@
                                       <w:sz w:val="18"/>
                                     </w:rPr>
                                   </w:pPr>
-                                  <w:hyperlink r:id="rId17" w:history="1">
+                                  <w:hyperlink r:id="rId18" w:history="1">
                                     <w:r>
                                       <w:rPr>
                                         <w:rStyle w:val="Hyperlink"/>
@@ -652,7 +652,7 @@
                                         <wp:extent cx="127000" cy="127000"/>
                                         <wp:effectExtent l="0" t="0" r="0" b="0"/>
                                         <wp:docPr id="54" name="Picture 11">
-                                          <a:hlinkClick xmlns:a="http://schemas.openxmlformats.org/drawingml/2006/main" r:id="rId17"/>
+                                          <a:hlinkClick xmlns:a="http://schemas.openxmlformats.org/drawingml/2006/main" r:id="rId18"/>
                                         </wp:docPr>
                                         <wp:cNvGraphicFramePr>
                                           <a:graphicFrameLocks xmlns:a="http://schemas.openxmlformats.org/drawingml/2006/main" noChangeAspect="1"/>
@@ -662,14 +662,14 @@
                                             <pic:pic xmlns:pic="http://schemas.openxmlformats.org/drawingml/2006/picture">
                                               <pic:nvPicPr>
                                                 <pic:cNvPr id="1028" name="Picture 11">
-                                                  <a:hlinkClick r:id="rId17"/>
+                                                  <a:hlinkClick r:id="rId18"/>
                                                 </pic:cNvPr>
                                                 <pic:cNvPicPr>
                                                   <a:picLocks noChangeAspect="1" noChangeArrowheads="1"/>
                                                 </pic:cNvPicPr>
                                               </pic:nvPicPr>
                                               <pic:blipFill>
-                                                <a:blip r:embed="rId18" cstate="print">
+                                                <a:blip r:embed="rId19" cstate="print">
                                                   <a:extLst>
                                                     <a:ext uri="{28A0092B-C50C-407E-A947-70E740481C1C}">
                                                       <a14:useLocalDpi xmlns:a14="http://schemas.microsoft.com/office/drawing/2010/main" val="0"/>
@@ -846,7 +846,7 @@
                                   <wp:extent cx="127000" cy="127000"/>
                                   <wp:effectExtent l="0" t="0" r="0" b="0"/>
                                   <wp:docPr id="50" name="Picture 50">
-                                    <a:hlinkClick xmlns:a="http://schemas.openxmlformats.org/drawingml/2006/main" r:id="rId7"/>
+                                    <a:hlinkClick xmlns:a="http://schemas.openxmlformats.org/drawingml/2006/main" r:id="rId8"/>
                                   </wp:docPr>
                                   <wp:cNvGraphicFramePr>
                                     <a:graphicFrameLocks xmlns:a="http://schemas.openxmlformats.org/drawingml/2006/main" noChangeAspect="1"/>
@@ -856,14 +856,14 @@
                                       <pic:pic xmlns:pic="http://schemas.openxmlformats.org/drawingml/2006/picture">
                                         <pic:nvPicPr>
                                           <pic:cNvPr id="1032" name="Picture 1">
-                                            <a:hlinkClick r:id="rId7"/>
+                                            <a:hlinkClick r:id="rId8"/>
                                           </pic:cNvPr>
                                           <pic:cNvPicPr>
                                             <a:picLocks noChangeAspect="1" noChangeArrowheads="1"/>
                                           </pic:cNvPicPr>
                                         </pic:nvPicPr>
                                         <pic:blipFill>
-                                          <a:blip r:embed="rId8" cstate="print">
+                                          <a:blip r:embed="rId9" cstate="print">
                                             <a:extLst>
                                               <a:ext uri="{28A0092B-C50C-407E-A947-70E740481C1C}">
                                                 <a14:useLocalDpi xmlns:a14="http://schemas.microsoft.com/office/drawing/2010/main" val="0"/>
@@ -921,7 +921,7 @@
                                 <w:sz w:val="18"/>
                               </w:rPr>
                             </w:pPr>
-                            <w:hyperlink r:id="rId19" w:history="1">
+                            <w:hyperlink r:id="rId20" w:history="1">
                               <w:r>
                                 <w:rPr>
                                   <w:rStyle w:val="Hyperlink"/>
@@ -972,7 +972,7 @@
                                   <wp:extent cx="136696" cy="136696"/>
                                   <wp:effectExtent l="0" t="0" r="0" b="0"/>
                                   <wp:docPr id="51" name="Picture 51">
-                                    <a:hlinkClick xmlns:a="http://schemas.openxmlformats.org/drawingml/2006/main" r:id="rId19"/>
+                                    <a:hlinkClick xmlns:a="http://schemas.openxmlformats.org/drawingml/2006/main" r:id="rId20"/>
                                   </wp:docPr>
                                   <wp:cNvGraphicFramePr>
                                     <a:graphicFrameLocks xmlns:a="http://schemas.openxmlformats.org/drawingml/2006/main" noChangeAspect="1"/>
@@ -982,14 +982,14 @@
                                       <pic:pic xmlns:pic="http://schemas.openxmlformats.org/drawingml/2006/picture">
                                         <pic:nvPicPr>
                                           <pic:cNvPr id="3" name="Picture 2">
-                                            <a:hlinkClick r:id="rId10"/>
+                                            <a:hlinkClick r:id="rId11"/>
                                           </pic:cNvPr>
                                           <pic:cNvPicPr>
                                             <a:picLocks noChangeAspect="1"/>
                                           </pic:cNvPicPr>
                                         </pic:nvPicPr>
                                         <pic:blipFill>
-                                          <a:blip r:embed="rId11" cstate="print">
+                                          <a:blip r:embed="rId12" cstate="print">
                                             <a:extLst>
                                               <a:ext uri="{28A0092B-C50C-407E-A947-70E740481C1C}">
                                                 <a14:useLocalDpi xmlns:a14="http://schemas.microsoft.com/office/drawing/2010/main" val="0"/>
@@ -1037,7 +1037,7 @@
                                 <w:sz w:val="18"/>
                               </w:rPr>
                             </w:pPr>
-                            <w:hyperlink r:id="rId20" w:history="1">
+                            <w:hyperlink r:id="rId21" w:history="1">
                               <w:r>
                                 <w:rPr>
                                   <w:rStyle w:val="Hyperlink"/>
@@ -1059,7 +1059,7 @@
                               </w:rPr>
                               <w:t xml:space="preserve"> (</w:t>
                             </w:r>
-                            <w:hyperlink r:id="rId21" w:history="1">
+                            <w:hyperlink r:id="rId22" w:history="1">
                               <w:r>
                                 <w:rPr>
                                   <w:rStyle w:val="Hyperlink"/>
@@ -1108,7 +1108,7 @@
                                   <wp:extent cx="127000" cy="127000"/>
                                   <wp:effectExtent l="0" t="0" r="0" b="0"/>
                                   <wp:docPr id="52" name="Picture 9">
-                                    <a:hlinkClick xmlns:a="http://schemas.openxmlformats.org/drawingml/2006/main" r:id="rId20"/>
+                                    <a:hlinkClick xmlns:a="http://schemas.openxmlformats.org/drawingml/2006/main" r:id="rId21"/>
                                   </wp:docPr>
                                   <wp:cNvGraphicFramePr>
                                     <a:graphicFrameLocks xmlns:a="http://schemas.openxmlformats.org/drawingml/2006/main" noChangeAspect="1"/>
@@ -1118,14 +1118,14 @@
                                       <pic:pic xmlns:pic="http://schemas.openxmlformats.org/drawingml/2006/picture">
                                         <pic:nvPicPr>
                                           <pic:cNvPr id="1030" name="Picture 9">
-                                            <a:hlinkClick r:id="rId20"/>
+                                            <a:hlinkClick r:id="rId21"/>
                                           </pic:cNvPr>
                                           <pic:cNvPicPr>
                                             <a:picLocks noChangeAspect="1" noChangeArrowheads="1"/>
                                           </pic:cNvPicPr>
                                         </pic:nvPicPr>
                                         <pic:blipFill>
-                                          <a:blip r:embed="rId14" cstate="print">
+                                          <a:blip r:embed="rId15" cstate="print">
                                             <a:extLst>
                                               <a:ext uri="{28A0092B-C50C-407E-A947-70E740481C1C}">
                                                 <a14:useLocalDpi xmlns:a14="http://schemas.microsoft.com/office/drawing/2010/main" val="0"/>
@@ -1180,7 +1180,7 @@
                                 <w:sz w:val="18"/>
                               </w:rPr>
                             </w:pPr>
-                            <w:hyperlink r:id="rId22" w:history="1">
+                            <w:hyperlink r:id="rId23" w:history="1">
                               <w:r>
                                 <w:rPr>
                                   <w:rStyle w:val="Hyperlink"/>
@@ -1233,7 +1233,7 @@
                                   <wp:extent cx="101600" cy="101600"/>
                                   <wp:effectExtent l="0" t="0" r="0" b="0"/>
                                   <wp:docPr id="53" name="Picture 10">
-                                    <a:hlinkClick xmlns:a="http://schemas.openxmlformats.org/drawingml/2006/main" r:id="rId22"/>
+                                    <a:hlinkClick xmlns:a="http://schemas.openxmlformats.org/drawingml/2006/main" r:id="rId23"/>
                                   </wp:docPr>
                                   <wp:cNvGraphicFramePr>
                                     <a:graphicFrameLocks xmlns:a="http://schemas.openxmlformats.org/drawingml/2006/main" noChangeAspect="1"/>
@@ -1243,14 +1243,14 @@
                                       <pic:pic xmlns:pic="http://schemas.openxmlformats.org/drawingml/2006/picture">
                                         <pic:nvPicPr>
                                           <pic:cNvPr id="1029" name="Picture 10">
-                                            <a:hlinkClick r:id="rId22"/>
+                                            <a:hlinkClick r:id="rId16"/>
                                           </pic:cNvPr>
                                           <pic:cNvPicPr>
                                             <a:picLocks noChangeAspect="1" noChangeArrowheads="1"/>
                                           </pic:cNvPicPr>
                                         </pic:nvPicPr>
                                         <pic:blipFill>
-                                          <a:blip r:embed="rId16" cstate="print">
+                                          <a:blip r:embed="rId17" cstate="print">
                                             <a:extLst>
                                               <a:ext uri="{28A0092B-C50C-407E-A947-70E740481C1C}">
                                                 <a14:useLocalDpi xmlns:a14="http://schemas.microsoft.com/office/drawing/2010/main" val="0"/>
@@ -1305,7 +1305,7 @@
                                 <w:sz w:val="18"/>
                               </w:rPr>
                             </w:pPr>
-                            <w:hyperlink r:id="rId23" w:history="1">
+                            <w:hyperlink r:id="rId24" w:history="1">
                               <w:r>
                                 <w:rPr>
                                   <w:rStyle w:val="Hyperlink"/>
@@ -1344,7 +1344,7 @@
                                   <wp:extent cx="127000" cy="127000"/>
                                   <wp:effectExtent l="0" t="0" r="0" b="0"/>
                                   <wp:docPr id="54" name="Picture 11">
-                                    <a:hlinkClick xmlns:a="http://schemas.openxmlformats.org/drawingml/2006/main" r:id="rId23"/>
+                                    <a:hlinkClick xmlns:a="http://schemas.openxmlformats.org/drawingml/2006/main" r:id="rId18"/>
                                   </wp:docPr>
                                   <wp:cNvGraphicFramePr>
                                     <a:graphicFrameLocks xmlns:a="http://schemas.openxmlformats.org/drawingml/2006/main" noChangeAspect="1"/>
@@ -1354,14 +1354,14 @@
                                       <pic:pic xmlns:pic="http://schemas.openxmlformats.org/drawingml/2006/picture">
                                         <pic:nvPicPr>
                                           <pic:cNvPr id="1028" name="Picture 11">
-                                            <a:hlinkClick r:id="rId23"/>
+                                            <a:hlinkClick r:id="rId18"/>
                                           </pic:cNvPr>
                                           <pic:cNvPicPr>
                                             <a:picLocks noChangeAspect="1" noChangeArrowheads="1"/>
                                           </pic:cNvPicPr>
                                         </pic:nvPicPr>
                                         <pic:blipFill>
-                                          <a:blip r:embed="rId18" cstate="print">
+                                          <a:blip r:embed="rId19" cstate="print">
                                             <a:extLst>
                                               <a:ext uri="{28A0092B-C50C-407E-A947-70E740481C1C}">
                                                 <a14:useLocalDpi xmlns:a14="http://schemas.microsoft.com/office/drawing/2010/main" val="0"/>
@@ -1679,8 +1679,6 @@
         </w:rPr>
         <w:t xml:space="preserve"> </w:t>
       </w:r>
-      <w:bookmarkStart w:id="0" w:name="_GoBack"/>
-      <w:bookmarkEnd w:id="0"/>
       <w:r>
         <w:rPr>
           <w:rFonts w:ascii="Open Sans Light" w:hAnsi="Open Sans Light" w:cs="Open Sans Light"/>
@@ -2431,7 +2429,7 @@
                 <w:sz w:val="22"/>
               </w:rPr>
             </w:pPr>
-            <w:hyperlink r:id="rId24" w:history="1">
+            <w:hyperlink r:id="rId25" w:history="1">
               <w:r>
                 <w:rPr>
                   <w:rStyle w:val="Hyperlink"/>
@@ -2491,7 +2489,301 @@
               <mc:AlternateContent>
                 <mc:Choice Requires="wpg">
                   <w:drawing>
-                    <wp:anchor distT="0" distB="0" distL="114300" distR="114300" simplePos="0" relativeHeight="251668480" behindDoc="0" locked="0" layoutInCell="1" allowOverlap="1" wp14:anchorId="2551713C" wp14:editId="72D2AA30">
+                    <wp:anchor distT="0" distB="0" distL="114300" distR="114300" simplePos="0" relativeHeight="251666432" behindDoc="0" locked="0" layoutInCell="1" allowOverlap="1" wp14:anchorId="6BE45851" wp14:editId="400FCC5E">
+                      <wp:simplePos x="0" y="0"/>
+                      <wp:positionH relativeFrom="column">
+                        <wp:posOffset>-8024</wp:posOffset>
+                      </wp:positionH>
+                      <wp:positionV relativeFrom="paragraph">
+                        <wp:posOffset>56515</wp:posOffset>
+                      </wp:positionV>
+                      <wp:extent cx="120650" cy="120650"/>
+                      <wp:effectExtent l="0" t="0" r="31750" b="31750"/>
+                      <wp:wrapNone/>
+                      <wp:docPr id="25" name="Group 25"/>
+                      <wp:cNvGraphicFramePr/>
+                      <a:graphic xmlns:a="http://schemas.openxmlformats.org/drawingml/2006/main">
+                        <a:graphicData uri="http://schemas.microsoft.com/office/word/2010/wordprocessingGroup">
+                          <wpg:wgp>
+                            <wpg:cNvGrpSpPr/>
+                            <wpg:grpSpPr>
+                              <a:xfrm>
+                                <a:off x="0" y="0"/>
+                                <a:ext cx="120650" cy="120650"/>
+                                <a:chOff x="0" y="0"/>
+                                <a:chExt cx="1016000" cy="1016000"/>
+                              </a:xfrm>
+                            </wpg:grpSpPr>
+                            <wps:wsp>
+                              <wps:cNvPr id="19" name="Oval 19"/>
+                              <wps:cNvSpPr/>
+                              <wps:spPr>
+                                <a:xfrm>
+                                  <a:off x="0" y="0"/>
+                                  <a:ext cx="1016000" cy="1016000"/>
+                                </a:xfrm>
+                                <a:prstGeom prst="ellipse">
+                                  <a:avLst/>
+                                </a:prstGeom>
+                                <a:solidFill>
+                                  <a:schemeClr val="bg1"/>
+                                </a:solidFill>
+                                <a:ln>
+                                  <a:solidFill>
+                                    <a:schemeClr val="bg1">
+                                      <a:lumMod val="95000"/>
+                                    </a:schemeClr>
+                                  </a:solidFill>
+                                </a:ln>
+                              </wps:spPr>
+                              <wps:style>
+                                <a:lnRef idx="2">
+                                  <a:schemeClr val="accent1">
+                                    <a:shade val="50000"/>
+                                  </a:schemeClr>
+                                </a:lnRef>
+                                <a:fillRef idx="1">
+                                  <a:schemeClr val="accent1"/>
+                                </a:fillRef>
+                                <a:effectRef idx="0">
+                                  <a:schemeClr val="accent1"/>
+                                </a:effectRef>
+                                <a:fontRef idx="minor">
+                                  <a:schemeClr val="lt1"/>
+                                </a:fontRef>
+                              </wps:style>
+                              <wps:bodyPr rot="0" spcFirstLastPara="0" vertOverflow="overflow" horzOverflow="overflow" vert="horz" wrap="square" lIns="91440" tIns="45720" rIns="91440" bIns="45720" numCol="1" spcCol="0" rtlCol="0" fromWordArt="0" anchor="ctr" anchorCtr="0" forceAA="0" compatLnSpc="1">
+                                <a:prstTxWarp prst="textNoShape">
+                                  <a:avLst/>
+                                </a:prstTxWarp>
+                                <a:noAutofit/>
+                              </wps:bodyPr>
+                            </wps:wsp>
+                            <wps:wsp>
+                              <wps:cNvPr id="20" name="Oval 20"/>
+                              <wps:cNvSpPr/>
+                              <wps:spPr>
+                                <a:xfrm>
+                                  <a:off x="311150" y="317500"/>
+                                  <a:ext cx="400050" cy="400050"/>
+                                </a:xfrm>
+                                <a:prstGeom prst="ellipse">
+                                  <a:avLst/>
+                                </a:prstGeom>
+                                <a:solidFill>
+                                  <a:srgbClr val="7030A0"/>
+                                </a:solidFill>
+                                <a:ln>
+                                  <a:noFill/>
+                                </a:ln>
+                              </wps:spPr>
+                              <wps:style>
+                                <a:lnRef idx="2">
+                                  <a:schemeClr val="accent1">
+                                    <a:shade val="50000"/>
+                                  </a:schemeClr>
+                                </a:lnRef>
+                                <a:fillRef idx="1">
+                                  <a:schemeClr val="accent1"/>
+                                </a:fillRef>
+                                <a:effectRef idx="0">
+                                  <a:schemeClr val="accent1"/>
+                                </a:effectRef>
+                                <a:fontRef idx="minor">
+                                  <a:schemeClr val="lt1"/>
+                                </a:fontRef>
+                              </wps:style>
+                              <wps:bodyPr rot="0" spcFirstLastPara="0" vertOverflow="overflow" horzOverflow="overflow" vert="horz" wrap="square" lIns="91440" tIns="45720" rIns="91440" bIns="45720" numCol="1" spcCol="0" rtlCol="0" fromWordArt="0" anchor="ctr" anchorCtr="0" forceAA="0" compatLnSpc="1">
+                                <a:prstTxWarp prst="textNoShape">
+                                  <a:avLst/>
+                                </a:prstTxWarp>
+                                <a:noAutofit/>
+                              </wps:bodyPr>
+                            </wps:wsp>
+                          </wpg:wgp>
+                        </a:graphicData>
+                      </a:graphic>
+                      <wp14:sizeRelH relativeFrom="margin">
+                        <wp14:pctWidth>0</wp14:pctWidth>
+                      </wp14:sizeRelH>
+                      <wp14:sizeRelV relativeFrom="margin">
+                        <wp14:pctHeight>0</wp14:pctHeight>
+                      </wp14:sizeRelV>
+                    </wp:anchor>
+                  </w:drawing>
+                </mc:Choice>
+                <mc:Fallback>
+                  <w:pict>
+                    <v:group w14:anchorId="7E5A7EF3" id="Group_x0020_25" o:spid="_x0000_s1026" style="position:absolute;margin-left:-.65pt;margin-top:4.45pt;width:9.5pt;height:9.5pt;z-index:251666432;mso-width-relative:margin;mso-height-relative:margin" coordsize="1016000,1016000" o:gfxdata="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">
+                      <v:oval id="Oval_x0020_19" o:spid="_x0000_s1027" style="position:absolute;width:1016000;height:1016000;visibility:visible;mso-wrap-style:square;v-text-anchor:middle" o:gfxdata="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" fillcolor="white [3212]" strokecolor="#f2f2f2 [3052]" strokeweight="1pt">
+                        <v:stroke joinstyle="miter"/>
+                      </v:oval>
+                      <v:oval id="Oval_x0020_20" o:spid="_x0000_s1028" style="position:absolute;left:311150;top:317500;width:400050;height:400050;visibility:visible;mso-wrap-style:square;v-text-anchor:middle" o:gfxdata="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" fillcolor="#7030a0" stroked="f" strokeweight="1pt">
+                        <v:stroke joinstyle="miter"/>
+                      </v:oval>
+                    </v:group>
+                  </w:pict>
+                </mc:Fallback>
+              </mc:AlternateContent>
+            </w:r>
+            <w:r>
+              <w:rPr>
+                <w:rFonts w:ascii="Open Sans Light" w:hAnsi="Open Sans Light" w:cs="Open Sans Light"/>
+                <w:noProof/>
+                <w:sz w:val="32"/>
+                <w:lang w:eastAsia="en-GB"/>
+              </w:rPr>
+              <mc:AlternateContent>
+                <mc:Choice Requires="wpg">
+                  <w:drawing>
+                    <wp:anchor distT="0" distB="0" distL="114300" distR="114300" simplePos="0" relativeHeight="251670528" behindDoc="0" locked="0" layoutInCell="1" allowOverlap="1" wp14:anchorId="2DD630AD" wp14:editId="6285F4AA">
+                      <wp:simplePos x="0" y="0"/>
+                      <wp:positionH relativeFrom="column">
+                        <wp:posOffset>-12469</wp:posOffset>
+                      </wp:positionH>
+                      <wp:positionV relativeFrom="paragraph">
+                        <wp:posOffset>2125345</wp:posOffset>
+                      </wp:positionV>
+                      <wp:extent cx="120650" cy="120650"/>
+                      <wp:effectExtent l="0" t="0" r="31750" b="31750"/>
+                      <wp:wrapNone/>
+                      <wp:docPr id="29" name="Group 29"/>
+                      <wp:cNvGraphicFramePr/>
+                      <a:graphic xmlns:a="http://schemas.openxmlformats.org/drawingml/2006/main">
+                        <a:graphicData uri="http://schemas.microsoft.com/office/word/2010/wordprocessingGroup">
+                          <wpg:wgp>
+                            <wpg:cNvGrpSpPr/>
+                            <wpg:grpSpPr>
+                              <a:xfrm>
+                                <a:off x="0" y="0"/>
+                                <a:ext cx="120650" cy="120650"/>
+                                <a:chOff x="0" y="0"/>
+                                <a:chExt cx="1016000" cy="1016000"/>
+                              </a:xfrm>
+                            </wpg:grpSpPr>
+                            <wps:wsp>
+                              <wps:cNvPr id="30" name="Oval 30"/>
+                              <wps:cNvSpPr/>
+                              <wps:spPr>
+                                <a:xfrm>
+                                  <a:off x="0" y="0"/>
+                                  <a:ext cx="1016000" cy="1016000"/>
+                                </a:xfrm>
+                                <a:prstGeom prst="ellipse">
+                                  <a:avLst/>
+                                </a:prstGeom>
+                                <a:solidFill>
+                                  <a:schemeClr val="bg1"/>
+                                </a:solidFill>
+                                <a:ln>
+                                  <a:solidFill>
+                                    <a:schemeClr val="bg1">
+                                      <a:lumMod val="95000"/>
+                                    </a:schemeClr>
+                                  </a:solidFill>
+                                </a:ln>
+                              </wps:spPr>
+                              <wps:style>
+                                <a:lnRef idx="2">
+                                  <a:schemeClr val="accent1">
+                                    <a:shade val="50000"/>
+                                  </a:schemeClr>
+                                </a:lnRef>
+                                <a:fillRef idx="1">
+                                  <a:schemeClr val="accent1"/>
+                                </a:fillRef>
+                                <a:effectRef idx="0">
+                                  <a:schemeClr val="accent1"/>
+                                </a:effectRef>
+                                <a:fontRef idx="minor">
+                                  <a:schemeClr val="lt1"/>
+                                </a:fontRef>
+                              </wps:style>
+                              <wps:bodyPr rot="0" spcFirstLastPara="0" vertOverflow="overflow" horzOverflow="overflow" vert="horz" wrap="square" lIns="91440" tIns="45720" rIns="91440" bIns="45720" numCol="1" spcCol="0" rtlCol="0" fromWordArt="0" anchor="ctr" anchorCtr="0" forceAA="0" compatLnSpc="1">
+                                <a:prstTxWarp prst="textNoShape">
+                                  <a:avLst/>
+                                </a:prstTxWarp>
+                                <a:noAutofit/>
+                              </wps:bodyPr>
+                            </wps:wsp>
+                            <wps:wsp>
+                              <wps:cNvPr id="31" name="Oval 31"/>
+                              <wps:cNvSpPr/>
+                              <wps:spPr>
+                                <a:xfrm>
+                                  <a:off x="311150" y="317500"/>
+                                  <a:ext cx="400050" cy="400050"/>
+                                </a:xfrm>
+                                <a:prstGeom prst="ellipse">
+                                  <a:avLst/>
+                                </a:prstGeom>
+                                <a:solidFill>
+                                  <a:srgbClr val="7030A0"/>
+                                </a:solidFill>
+                                <a:ln>
+                                  <a:noFill/>
+                                </a:ln>
+                              </wps:spPr>
+                              <wps:style>
+                                <a:lnRef idx="2">
+                                  <a:schemeClr val="accent1">
+                                    <a:shade val="50000"/>
+                                  </a:schemeClr>
+                                </a:lnRef>
+                                <a:fillRef idx="1">
+                                  <a:schemeClr val="accent1"/>
+                                </a:fillRef>
+                                <a:effectRef idx="0">
+                                  <a:schemeClr val="accent1"/>
+                                </a:effectRef>
+                                <a:fontRef idx="minor">
+                                  <a:schemeClr val="lt1"/>
+                                </a:fontRef>
+                              </wps:style>
+                              <wps:bodyPr rot="0" spcFirstLastPara="0" vertOverflow="overflow" horzOverflow="overflow" vert="horz" wrap="square" lIns="91440" tIns="45720" rIns="91440" bIns="45720" numCol="1" spcCol="0" rtlCol="0" fromWordArt="0" anchor="ctr" anchorCtr="0" forceAA="0" compatLnSpc="1">
+                                <a:prstTxWarp prst="textNoShape">
+                                  <a:avLst/>
+                                </a:prstTxWarp>
+                                <a:noAutofit/>
+                              </wps:bodyPr>
+                            </wps:wsp>
+                          </wpg:wgp>
+                        </a:graphicData>
+                      </a:graphic>
+                      <wp14:sizeRelH relativeFrom="margin">
+                        <wp14:pctWidth>0</wp14:pctWidth>
+                      </wp14:sizeRelH>
+                      <wp14:sizeRelV relativeFrom="margin">
+                        <wp14:pctHeight>0</wp14:pctHeight>
+                      </wp14:sizeRelV>
+                    </wp:anchor>
+                  </w:drawing>
+                </mc:Choice>
+                <mc:Fallback>
+                  <w:pict>
+                    <v:group w14:anchorId="66543BB3" id="Group_x0020_29" o:spid="_x0000_s1026" style="position:absolute;margin-left:-1pt;margin-top:167.35pt;width:9.5pt;height:9.5pt;z-index:251670528;mso-width-relative:margin;mso-height-relative:margin" coordsize="1016000,1016000" o:gfxdata="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">
+                      <v:oval id="Oval_x0020_30" o:spid="_x0000_s1027" style="position:absolute;width:1016000;height:1016000;visibility:visible;mso-wrap-style:square;v-text-anchor:middle" o:gfxdata="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" fillcolor="white [3212]" strokecolor="#f2f2f2 [3052]" strokeweight="1pt">
+                        <v:stroke joinstyle="miter"/>
+                      </v:oval>
+                      <v:oval id="Oval_x0020_31" o:spid="_x0000_s1028" style="position:absolute;left:311150;top:317500;width:400050;height:400050;visibility:visible;mso-wrap-style:square;v-text-anchor:middle" o:gfxdata="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" fillcolor="#7030a0" stroked="f" strokeweight="1pt">
+                        <v:stroke joinstyle="miter"/>
+                      </v:oval>
+                    </v:group>
+                  </w:pict>
+                </mc:Fallback>
+              </mc:AlternateContent>
+            </w:r>
+            <w:r>
+              <w:rPr>
+                <w:rFonts w:ascii="Open Sans Light" w:hAnsi="Open Sans Light" w:cs="Open Sans Light"/>
+                <w:noProof/>
+                <w:sz w:val="32"/>
+                <w:lang w:eastAsia="en-GB"/>
+              </w:rPr>
+              <mc:AlternateContent>
+                <mc:Choice Requires="wpg">
+                  <w:drawing>
+                    <wp:anchor distT="0" distB="0" distL="114300" distR="114300" simplePos="0" relativeHeight="251668480" behindDoc="0" locked="0" layoutInCell="1" allowOverlap="1" wp14:anchorId="2551713C" wp14:editId="0973A32E">
                       <wp:simplePos x="0" y="0"/>
                       <wp:positionH relativeFrom="column">
                         <wp:posOffset>-9525</wp:posOffset>
@@ -2618,305 +2910,11 @@
                 </mc:Choice>
                 <mc:Fallback>
                   <w:pict>
-                    <v:group w14:anchorId="61EDE55E" id="Group_x0020_26" o:spid="_x0000_s1026" style="position:absolute;margin-left:-.75pt;margin-top:93.2pt;width:9.5pt;height:9.5pt;z-index:251668480;mso-width-relative:margin;mso-height-relative:margin" coordsize="1016000,1016000" o:gfxdata="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">
+                    <v:group w14:anchorId="7A50234A" id="Group_x0020_26" o:spid="_x0000_s1026" style="position:absolute;margin-left:-.75pt;margin-top:93.2pt;width:9.5pt;height:9.5pt;z-index:251668480;mso-width-relative:margin;mso-height-relative:margin" coordsize="1016000,1016000" o:gfxdata="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">
                       <v:oval id="Oval_x0020_27" o:spid="_x0000_s1027" style="position:absolute;width:1016000;height:1016000;visibility:visible;mso-wrap-style:square;v-text-anchor:middle" o:gfxdata="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" fillcolor="white [3212]" strokecolor="#f2f2f2 [3052]" strokeweight="1pt">
                         <v:stroke joinstyle="miter"/>
                       </v:oval>
                       <v:oval id="Oval_x0020_28" o:spid="_x0000_s1028" style="position:absolute;left:311150;top:317500;width:400050;height:400050;visibility:visible;mso-wrap-style:square;v-text-anchor:middle" o:gfxdata="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" fillcolor="#f2f2f2 [3052]" stroked="f" strokeweight="1pt">
-                        <v:stroke joinstyle="miter"/>
-                      </v:oval>
-                    </v:group>
-                  </w:pict>
-                </mc:Fallback>
-              </mc:AlternateContent>
-            </w:r>
-            <w:r>
-              <w:rPr>
-                <w:rFonts w:ascii="Open Sans Light" w:hAnsi="Open Sans Light" w:cs="Open Sans Light"/>
-                <w:noProof/>
-                <w:sz w:val="32"/>
-                <w:lang w:eastAsia="en-GB"/>
-              </w:rPr>
-              <mc:AlternateContent>
-                <mc:Choice Requires="wpg">
-                  <w:drawing>
-                    <wp:anchor distT="0" distB="0" distL="114300" distR="114300" simplePos="0" relativeHeight="251670528" behindDoc="0" locked="0" layoutInCell="1" allowOverlap="1" wp14:anchorId="2DD630AD" wp14:editId="0149E403">
-                      <wp:simplePos x="0" y="0"/>
-                      <wp:positionH relativeFrom="column">
-                        <wp:posOffset>-3810</wp:posOffset>
-                      </wp:positionH>
-                      <wp:positionV relativeFrom="paragraph">
-                        <wp:posOffset>2125345</wp:posOffset>
-                      </wp:positionV>
-                      <wp:extent cx="120650" cy="120650"/>
-                      <wp:effectExtent l="0" t="0" r="31750" b="31750"/>
-                      <wp:wrapNone/>
-                      <wp:docPr id="29" name="Group 29"/>
-                      <wp:cNvGraphicFramePr/>
-                      <a:graphic xmlns:a="http://schemas.openxmlformats.org/drawingml/2006/main">
-                        <a:graphicData uri="http://schemas.microsoft.com/office/word/2010/wordprocessingGroup">
-                          <wpg:wgp>
-                            <wpg:cNvGrpSpPr/>
-                            <wpg:grpSpPr>
-                              <a:xfrm>
-                                <a:off x="0" y="0"/>
-                                <a:ext cx="120650" cy="120650"/>
-                                <a:chOff x="0" y="0"/>
-                                <a:chExt cx="1016000" cy="1016000"/>
-                              </a:xfrm>
-                            </wpg:grpSpPr>
-                            <wps:wsp>
-                              <wps:cNvPr id="30" name="Oval 30"/>
-                              <wps:cNvSpPr/>
-                              <wps:spPr>
-                                <a:xfrm>
-                                  <a:off x="0" y="0"/>
-                                  <a:ext cx="1016000" cy="1016000"/>
-                                </a:xfrm>
-                                <a:prstGeom prst="ellipse">
-                                  <a:avLst/>
-                                </a:prstGeom>
-                                <a:solidFill>
-                                  <a:schemeClr val="bg1"/>
-                                </a:solidFill>
-                                <a:ln>
-                                  <a:solidFill>
-                                    <a:schemeClr val="bg1">
-                                      <a:lumMod val="95000"/>
-                                    </a:schemeClr>
-                                  </a:solidFill>
-                                </a:ln>
-                              </wps:spPr>
-                              <wps:style>
-                                <a:lnRef idx="2">
-                                  <a:schemeClr val="accent1">
-                                    <a:shade val="50000"/>
-                                  </a:schemeClr>
-                                </a:lnRef>
-                                <a:fillRef idx="1">
-                                  <a:schemeClr val="accent1"/>
-                                </a:fillRef>
-                                <a:effectRef idx="0">
-                                  <a:schemeClr val="accent1"/>
-                                </a:effectRef>
-                                <a:fontRef idx="minor">
-                                  <a:schemeClr val="lt1"/>
-                                </a:fontRef>
-                              </wps:style>
-                              <wps:bodyPr rot="0" spcFirstLastPara="0" vertOverflow="overflow" horzOverflow="overflow" vert="horz" wrap="square" lIns="91440" tIns="45720" rIns="91440" bIns="45720" numCol="1" spcCol="0" rtlCol="0" fromWordArt="0" anchor="ctr" anchorCtr="0" forceAA="0" compatLnSpc="1">
-                                <a:prstTxWarp prst="textNoShape">
-                                  <a:avLst/>
-                                </a:prstTxWarp>
-                                <a:noAutofit/>
-                              </wps:bodyPr>
-                            </wps:wsp>
-                            <wps:wsp>
-                              <wps:cNvPr id="31" name="Oval 31"/>
-                              <wps:cNvSpPr/>
-                              <wps:spPr>
-                                <a:xfrm>
-                                  <a:off x="311150" y="317500"/>
-                                  <a:ext cx="400050" cy="400050"/>
-                                </a:xfrm>
-                                <a:prstGeom prst="ellipse">
-                                  <a:avLst/>
-                                </a:prstGeom>
-                                <a:solidFill>
-                                  <a:srgbClr val="7030A0"/>
-                                </a:solidFill>
-                                <a:ln>
-                                  <a:noFill/>
-                                </a:ln>
-                              </wps:spPr>
-                              <wps:style>
-                                <a:lnRef idx="2">
-                                  <a:schemeClr val="accent1">
-                                    <a:shade val="50000"/>
-                                  </a:schemeClr>
-                                </a:lnRef>
-                                <a:fillRef idx="1">
-                                  <a:schemeClr val="accent1"/>
-                                </a:fillRef>
-                                <a:effectRef idx="0">
-                                  <a:schemeClr val="accent1"/>
-                                </a:effectRef>
-                                <a:fontRef idx="minor">
-                                  <a:schemeClr val="lt1"/>
-                                </a:fontRef>
-                              </wps:style>
-                              <wps:bodyPr rot="0" spcFirstLastPara="0" vertOverflow="overflow" horzOverflow="overflow" vert="horz" wrap="square" lIns="91440" tIns="45720" rIns="91440" bIns="45720" numCol="1" spcCol="0" rtlCol="0" fromWordArt="0" anchor="ctr" anchorCtr="0" forceAA="0" compatLnSpc="1">
-                                <a:prstTxWarp prst="textNoShape">
-                                  <a:avLst/>
-                                </a:prstTxWarp>
-                                <a:noAutofit/>
-                              </wps:bodyPr>
-                            </wps:wsp>
-                          </wpg:wgp>
-                        </a:graphicData>
-                      </a:graphic>
-                      <wp14:sizeRelH relativeFrom="margin">
-                        <wp14:pctWidth>0</wp14:pctWidth>
-                      </wp14:sizeRelH>
-                      <wp14:sizeRelV relativeFrom="margin">
-                        <wp14:pctHeight>0</wp14:pctHeight>
-                      </wp14:sizeRelV>
-                    </wp:anchor>
-                  </w:drawing>
-                </mc:Choice>
-                <mc:Fallback>
-                  <w:pict>
-                    <v:group w14:anchorId="050B35CD" id="Group_x0020_29" o:spid="_x0000_s1026" style="position:absolute;margin-left:-.3pt;margin-top:167.35pt;width:9.5pt;height:9.5pt;z-index:251670528;mso-width-relative:margin;mso-height-relative:margin" coordsize="1016000,1016000" o:gfxdata="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">
-                      <v:oval id="Oval_x0020_30" o:spid="_x0000_s1027" style="position:absolute;width:1016000;height:1016000;visibility:visible;mso-wrap-style:square;v-text-anchor:middle" o:gfxdata="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" fillcolor="white [3212]" strokecolor="#f2f2f2 [3052]" strokeweight="1pt">
-                        <v:stroke joinstyle="miter"/>
-                      </v:oval>
-                      <v:oval id="Oval_x0020_31" o:spid="_x0000_s1028" style="position:absolute;left:311150;top:317500;width:400050;height:400050;visibility:visible;mso-wrap-style:square;v-text-anchor:middle" o:gfxdata="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" fillcolor="#7030a0" stroked="f" strokeweight="1pt">
-                        <v:stroke joinstyle="miter"/>
-                      </v:oval>
-                    </v:group>
-                  </w:pict>
-                </mc:Fallback>
-              </mc:AlternateContent>
-            </w:r>
-            <w:r>
-              <w:rPr>
-                <w:rFonts w:ascii="Open Sans Light" w:hAnsi="Open Sans Light" w:cs="Open Sans Light"/>
-                <w:noProof/>
-                <w:sz w:val="32"/>
-                <w:lang w:eastAsia="en-GB"/>
-              </w:rPr>
-              <mc:AlternateContent>
-                <mc:Choice Requires="wpg">
-                  <w:drawing>
-                    <wp:anchor distT="0" distB="0" distL="114300" distR="114300" simplePos="0" relativeHeight="251666432" behindDoc="0" locked="0" layoutInCell="1" allowOverlap="1" wp14:anchorId="6BE45851" wp14:editId="01300ADC">
-                      <wp:simplePos x="0" y="0"/>
-                      <wp:positionH relativeFrom="column">
-                        <wp:posOffset>635</wp:posOffset>
-                      </wp:positionH>
-                      <wp:positionV relativeFrom="paragraph">
-                        <wp:posOffset>56515</wp:posOffset>
-                      </wp:positionV>
-                      <wp:extent cx="120650" cy="120650"/>
-                      <wp:effectExtent l="0" t="0" r="19050" b="19050"/>
-                      <wp:wrapNone/>
-                      <wp:docPr id="25" name="Group 25"/>
-                      <wp:cNvGraphicFramePr/>
-                      <a:graphic xmlns:a="http://schemas.openxmlformats.org/drawingml/2006/main">
-                        <a:graphicData uri="http://schemas.microsoft.com/office/word/2010/wordprocessingGroup">
-                          <wpg:wgp>
-                            <wpg:cNvGrpSpPr/>
-                            <wpg:grpSpPr>
-                              <a:xfrm>
-                                <a:off x="0" y="0"/>
-                                <a:ext cx="120650" cy="120650"/>
-                                <a:chOff x="0" y="0"/>
-                                <a:chExt cx="1016000" cy="1016000"/>
-                              </a:xfrm>
-                            </wpg:grpSpPr>
-                            <wps:wsp>
-                              <wps:cNvPr id="19" name="Oval 19"/>
-                              <wps:cNvSpPr/>
-                              <wps:spPr>
-                                <a:xfrm>
-                                  <a:off x="0" y="0"/>
-                                  <a:ext cx="1016000" cy="1016000"/>
-                                </a:xfrm>
-                                <a:prstGeom prst="ellipse">
-                                  <a:avLst/>
-                                </a:prstGeom>
-                                <a:solidFill>
-                                  <a:schemeClr val="bg1"/>
-                                </a:solidFill>
-                                <a:ln>
-                                  <a:solidFill>
-                                    <a:schemeClr val="bg1">
-                                      <a:lumMod val="95000"/>
-                                    </a:schemeClr>
-                                  </a:solidFill>
-                                </a:ln>
-                              </wps:spPr>
-                              <wps:style>
-                                <a:lnRef idx="2">
-                                  <a:schemeClr val="accent1">
-                                    <a:shade val="50000"/>
-                                  </a:schemeClr>
-                                </a:lnRef>
-                                <a:fillRef idx="1">
-                                  <a:schemeClr val="accent1"/>
-                                </a:fillRef>
-                                <a:effectRef idx="0">
-                                  <a:schemeClr val="accent1"/>
-                                </a:effectRef>
-                                <a:fontRef idx="minor">
-                                  <a:schemeClr val="lt1"/>
-                                </a:fontRef>
-                              </wps:style>
-                              <wps:bodyPr rot="0" spcFirstLastPara="0" vertOverflow="overflow" horzOverflow="overflow" vert="horz" wrap="square" lIns="91440" tIns="45720" rIns="91440" bIns="45720" numCol="1" spcCol="0" rtlCol="0" fromWordArt="0" anchor="ctr" anchorCtr="0" forceAA="0" compatLnSpc="1">
-                                <a:prstTxWarp prst="textNoShape">
-                                  <a:avLst/>
-                                </a:prstTxWarp>
-                                <a:noAutofit/>
-                              </wps:bodyPr>
-                            </wps:wsp>
-                            <wps:wsp>
-                              <wps:cNvPr id="20" name="Oval 20"/>
-                              <wps:cNvSpPr/>
-                              <wps:spPr>
-                                <a:xfrm>
-                                  <a:off x="311150" y="317500"/>
-                                  <a:ext cx="400050" cy="400050"/>
-                                </a:xfrm>
-                                <a:prstGeom prst="ellipse">
-                                  <a:avLst/>
-                                </a:prstGeom>
-                                <a:solidFill>
-                                  <a:srgbClr val="7030A0"/>
-                                </a:solidFill>
-                                <a:ln>
-                                  <a:noFill/>
-                                </a:ln>
-                              </wps:spPr>
-                              <wps:style>
-                                <a:lnRef idx="2">
-                                  <a:schemeClr val="accent1">
-                                    <a:shade val="50000"/>
-                                  </a:schemeClr>
-                                </a:lnRef>
-                                <a:fillRef idx="1">
-                                  <a:schemeClr val="accent1"/>
-                                </a:fillRef>
-                                <a:effectRef idx="0">
-                                  <a:schemeClr val="accent1"/>
-                                </a:effectRef>
-                                <a:fontRef idx="minor">
-                                  <a:schemeClr val="lt1"/>
-                                </a:fontRef>
-                              </wps:style>
-                              <wps:bodyPr rot="0" spcFirstLastPara="0" vertOverflow="overflow" horzOverflow="overflow" vert="horz" wrap="square" lIns="91440" tIns="45720" rIns="91440" bIns="45720" numCol="1" spcCol="0" rtlCol="0" fromWordArt="0" anchor="ctr" anchorCtr="0" forceAA="0" compatLnSpc="1">
-                                <a:prstTxWarp prst="textNoShape">
-                                  <a:avLst/>
-                                </a:prstTxWarp>
-                                <a:noAutofit/>
-                              </wps:bodyPr>
-                            </wps:wsp>
-                          </wpg:wgp>
-                        </a:graphicData>
-                      </a:graphic>
-                      <wp14:sizeRelH relativeFrom="margin">
-                        <wp14:pctWidth>0</wp14:pctWidth>
-                      </wp14:sizeRelH>
-                      <wp14:sizeRelV relativeFrom="margin">
-                        <wp14:pctHeight>0</wp14:pctHeight>
-                      </wp14:sizeRelV>
-                    </wp:anchor>
-                  </w:drawing>
-                </mc:Choice>
-                <mc:Fallback xmlns:cx="http://schemas.microsoft.com/office/drawing/2014/chartex" xmlns:cx1="http://schemas.microsoft.com/office/drawing/2015/9/8/chartex" xmlns:cx2="http://schemas.microsoft.com/office/drawing/2015/10/21/chartex" xmlns:cx3="http://schemas.microsoft.com/office/drawing/2016/5/9/chartex" xmlns:cx4="http://schemas.microsoft.com/office/drawing/2016/5/10/chartex" xmlns:cx5="http://schemas.microsoft.com/office/drawing/2016/5/11/chartex" xmlns:cx6="http://schemas.microsoft.com/office/drawing/2016/5/12/chartex" xmlns:cx7="http://schemas.microsoft.com/office/drawing/2016/5/13/chartex" xmlns:cx8="http://schemas.microsoft.com/office/drawing/2016/5/14/chartex" xmlns:aink="http://schemas.microsoft.com/office/drawing/2016/ink" xmlns:am3d="http://schemas.microsoft.com/office/drawing/2017/model3d" xmlns:w16cid="http://schemas.microsoft.com/office/word/2016/wordml/cid" xmlns:w16se="http://schemas.microsoft.com/office/word/2015/wordml/symex" xmlns:a="http://schemas.openxmlformats.org/drawingml/2006/main" xmlns:pic="http://schemas.openxmlformats.org/drawingml/2006/picture" xmlns:a14="http://schemas.microsoft.com/office/drawing/2010/main">
-                  <w:pict>
-                    <v:group id="Group 25" style="position:absolute;margin-left:.05pt;margin-top:4.45pt;width:9.5pt;height:9.5pt;z-index:251666432;mso-width-relative:margin;mso-height-relative:margin" coordsize="10160,10160" o:spid="_x0000_s1026" w14:anchorId="65438FD1" o:gfxdata="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">
-                      <v:oval id="Oval 19" style="position:absolute;width:10160;height:10160;visibility:visible;mso-wrap-style:square;v-text-anchor:middle" o:spid="_x0000_s1027" fillcolor="white [3212]" strokecolor="#f2f2f2 [3052]" strokeweight="1pt" o:gfxdata="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">
-                        <v:stroke joinstyle="miter"/>
-                      </v:oval>
-                      <v:oval id="Oval 20" style="position:absolute;left:3111;top:3175;width:4001;height:4000;visibility:visible;mso-wrap-style:square;v-text-anchor:middle" o:spid="_x0000_s1028" fillcolor="#7030a0" stroked="f" strokeweight="1pt" o:gfxdata="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">
                         <v:stroke joinstyle="miter"/>
                       </v:oval>
                     </v:group>
@@ -3039,7 +3037,17 @@
                 <w:sz w:val="21"/>
                 <w:szCs w:val="21"/>
               </w:rPr>
-              <w:t xml:space="preserve">Building Android apps </w:t>
+              <w:t>Building</w:t>
+            </w:r>
+            <w:bookmarkStart w:id="0" w:name="_GoBack"/>
+            <w:bookmarkEnd w:id="0"/>
+            <w:r>
+              <w:rPr>
+                <w:rFonts w:ascii="Open Sans Light" w:hAnsi="Open Sans Light" w:cs="Open Sans Light"/>
+                <w:sz w:val="21"/>
+                <w:szCs w:val="21"/>
+              </w:rPr>
+              <w:t xml:space="preserve"> Android apps </w:t>
             </w:r>
             <w:r>
               <w:rPr>
@@ -3175,7 +3183,7 @@
                 <w:szCs w:val="22"/>
               </w:rPr>
             </w:pPr>
-            <w:hyperlink r:id="rId25" w:history="1">
+            <w:hyperlink r:id="rId26" w:history="1">
               <w:r>
                 <w:rPr>
                   <w:rStyle w:val="Hyperlink"/>
@@ -3392,12 +3400,12 @@
               </w:rPr>
               <w:t>First android app during A level project (</w:t>
             </w:r>
-            <w:hyperlink r:id="rId26" w:history="1">
+            <w:hyperlink r:id="rId27" w:history="1">
               <w:r>
                 <w:rPr>
                   <w:rStyle w:val="Hyperlink"/>
                   <w:rFonts w:ascii="Open Sans Light" w:hAnsi="Open Sans Light" w:cs="Open Sans Light"/>
-                  <w:color w:val="000000" w:themeColor="text1"/>
+                  <w:color w:val="7030A0"/>
                   <w:sz w:val="21"/>
                   <w:u w:val="none"/>
                 </w:rPr>
@@ -4804,7 +4812,7 @@
                 <w:b/>
               </w:rPr>
             </w:pPr>
-            <w:hyperlink r:id="rId27" w:history="1">
+            <w:hyperlink r:id="rId28" w:history="1">
               <w:r>
                 <w:rPr>
                   <w:rStyle w:val="Hyperlink"/>
@@ -4897,16 +4905,165 @@
               <mc:AlternateContent>
                 <mc:Choice Requires="wpg">
                   <w:drawing>
-                    <wp:anchor distT="0" distB="0" distL="114300" distR="114300" simplePos="0" relativeHeight="251674624" behindDoc="0" locked="0" layoutInCell="1" allowOverlap="1" wp14:anchorId="6B64B460" wp14:editId="15B9A929">
+                    <wp:anchor distT="0" distB="0" distL="114300" distR="114300" simplePos="0" relativeHeight="251672576" behindDoc="0" locked="0" layoutInCell="1" allowOverlap="1" wp14:anchorId="7A346CD2" wp14:editId="2A9F3ED9">
                       <wp:simplePos x="0" y="0"/>
                       <wp:positionH relativeFrom="column">
-                        <wp:posOffset>1905</wp:posOffset>
+                        <wp:posOffset>-12469</wp:posOffset>
                       </wp:positionH>
                       <wp:positionV relativeFrom="paragraph">
-                        <wp:posOffset>1001607</wp:posOffset>
+                        <wp:posOffset>40005</wp:posOffset>
                       </wp:positionV>
                       <wp:extent cx="120650" cy="120650"/>
-                      <wp:effectExtent l="0" t="0" r="19050" b="19050"/>
+                      <wp:effectExtent l="0" t="0" r="31750" b="31750"/>
+                      <wp:wrapNone/>
+                      <wp:docPr id="32" name="Group 32"/>
+                      <wp:cNvGraphicFramePr/>
+                      <a:graphic xmlns:a="http://schemas.openxmlformats.org/drawingml/2006/main">
+                        <a:graphicData uri="http://schemas.microsoft.com/office/word/2010/wordprocessingGroup">
+                          <wpg:wgp>
+                            <wpg:cNvGrpSpPr/>
+                            <wpg:grpSpPr>
+                              <a:xfrm>
+                                <a:off x="0" y="0"/>
+                                <a:ext cx="120650" cy="120650"/>
+                                <a:chOff x="0" y="0"/>
+                                <a:chExt cx="1016000" cy="1016000"/>
+                              </a:xfrm>
+                            </wpg:grpSpPr>
+                            <wps:wsp>
+                              <wps:cNvPr id="33" name="Oval 33"/>
+                              <wps:cNvSpPr/>
+                              <wps:spPr>
+                                <a:xfrm>
+                                  <a:off x="0" y="0"/>
+                                  <a:ext cx="1016000" cy="1016000"/>
+                                </a:xfrm>
+                                <a:prstGeom prst="ellipse">
+                                  <a:avLst/>
+                                </a:prstGeom>
+                                <a:solidFill>
+                                  <a:schemeClr val="bg1"/>
+                                </a:solidFill>
+                                <a:ln>
+                                  <a:solidFill>
+                                    <a:schemeClr val="bg1">
+                                      <a:lumMod val="95000"/>
+                                    </a:schemeClr>
+                                  </a:solidFill>
+                                </a:ln>
+                              </wps:spPr>
+                              <wps:style>
+                                <a:lnRef idx="2">
+                                  <a:schemeClr val="accent1">
+                                    <a:shade val="50000"/>
+                                  </a:schemeClr>
+                                </a:lnRef>
+                                <a:fillRef idx="1">
+                                  <a:schemeClr val="accent1"/>
+                                </a:fillRef>
+                                <a:effectRef idx="0">
+                                  <a:schemeClr val="accent1"/>
+                                </a:effectRef>
+                                <a:fontRef idx="minor">
+                                  <a:schemeClr val="lt1"/>
+                                </a:fontRef>
+                              </wps:style>
+                              <wps:bodyPr rot="0" spcFirstLastPara="0" vertOverflow="overflow" horzOverflow="overflow" vert="horz" wrap="square" lIns="91440" tIns="45720" rIns="91440" bIns="45720" numCol="1" spcCol="0" rtlCol="0" fromWordArt="0" anchor="ctr" anchorCtr="0" forceAA="0" compatLnSpc="1">
+                                <a:prstTxWarp prst="textNoShape">
+                                  <a:avLst/>
+                                </a:prstTxWarp>
+                                <a:noAutofit/>
+                              </wps:bodyPr>
+                            </wps:wsp>
+                            <wps:wsp>
+                              <wps:cNvPr id="34" name="Oval 34"/>
+                              <wps:cNvSpPr/>
+                              <wps:spPr>
+                                <a:xfrm>
+                                  <a:off x="311150" y="317500"/>
+                                  <a:ext cx="400050" cy="400050"/>
+                                </a:xfrm>
+                                <a:prstGeom prst="ellipse">
+                                  <a:avLst/>
+                                </a:prstGeom>
+                                <a:solidFill>
+                                  <a:schemeClr val="bg1">
+                                    <a:lumMod val="95000"/>
+                                  </a:schemeClr>
+                                </a:solidFill>
+                                <a:ln>
+                                  <a:noFill/>
+                                </a:ln>
+                              </wps:spPr>
+                              <wps:style>
+                                <a:lnRef idx="2">
+                                  <a:schemeClr val="accent1">
+                                    <a:shade val="50000"/>
+                                  </a:schemeClr>
+                                </a:lnRef>
+                                <a:fillRef idx="1">
+                                  <a:schemeClr val="accent1"/>
+                                </a:fillRef>
+                                <a:effectRef idx="0">
+                                  <a:schemeClr val="accent1"/>
+                                </a:effectRef>
+                                <a:fontRef idx="minor">
+                                  <a:schemeClr val="lt1"/>
+                                </a:fontRef>
+                              </wps:style>
+                              <wps:bodyPr rot="0" spcFirstLastPara="0" vertOverflow="overflow" horzOverflow="overflow" vert="horz" wrap="square" lIns="91440" tIns="45720" rIns="91440" bIns="45720" numCol="1" spcCol="0" rtlCol="0" fromWordArt="0" anchor="ctr" anchorCtr="0" forceAA="0" compatLnSpc="1">
+                                <a:prstTxWarp prst="textNoShape">
+                                  <a:avLst/>
+                                </a:prstTxWarp>
+                                <a:noAutofit/>
+                              </wps:bodyPr>
+                            </wps:wsp>
+                          </wpg:wgp>
+                        </a:graphicData>
+                      </a:graphic>
+                      <wp14:sizeRelH relativeFrom="margin">
+                        <wp14:pctWidth>0</wp14:pctWidth>
+                      </wp14:sizeRelH>
+                      <wp14:sizeRelV relativeFrom="margin">
+                        <wp14:pctHeight>0</wp14:pctHeight>
+                      </wp14:sizeRelV>
+                    </wp:anchor>
+                  </w:drawing>
+                </mc:Choice>
+                <mc:Fallback>
+                  <w:pict>
+                    <v:group w14:anchorId="4496BDFF" id="Group_x0020_32" o:spid="_x0000_s1026" style="position:absolute;margin-left:-1pt;margin-top:3.15pt;width:9.5pt;height:9.5pt;z-index:251672576;mso-width-relative:margin;mso-height-relative:margin" coordsize="1016000,1016000" o:gfxdata="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">
+                      <v:oval id="Oval_x0020_33" o:spid="_x0000_s1027" style="position:absolute;width:1016000;height:1016000;visibility:visible;mso-wrap-style:square;v-text-anchor:middle" o:gfxdata="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" fillcolor="white [3212]" strokecolor="#f2f2f2 [3052]" strokeweight="1pt">
+                        <v:stroke joinstyle="miter"/>
+                      </v:oval>
+                      <v:oval id="Oval_x0020_34" o:spid="_x0000_s1028" style="position:absolute;left:311150;top:317500;width:400050;height:400050;visibility:visible;mso-wrap-style:square;v-text-anchor:middle" o:gfxdata="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" fillcolor="#f2f2f2 [3052]" stroked="f" strokeweight="1pt">
+                        <v:stroke joinstyle="miter"/>
+                      </v:oval>
+                    </v:group>
+                  </w:pict>
+                </mc:Fallback>
+              </mc:AlternateContent>
+            </w:r>
+            <w:r>
+              <w:rPr>
+                <w:rFonts w:ascii="Open Sans Light" w:hAnsi="Open Sans Light" w:cs="Open Sans Light"/>
+                <w:noProof/>
+                <w:sz w:val="32"/>
+                <w:lang w:eastAsia="en-GB"/>
+              </w:rPr>
+              <mc:AlternateContent>
+                <mc:Choice Requires="wpg">
+                  <w:drawing>
+                    <wp:anchor distT="0" distB="0" distL="114300" distR="114300" simplePos="0" relativeHeight="251674624" behindDoc="0" locked="0" layoutInCell="1" allowOverlap="1" wp14:anchorId="6B64B460" wp14:editId="60E25A27">
+                      <wp:simplePos x="0" y="0"/>
+                      <wp:positionH relativeFrom="column">
+                        <wp:posOffset>-18819</wp:posOffset>
+                      </wp:positionH>
+                      <wp:positionV relativeFrom="paragraph">
+                        <wp:posOffset>744220</wp:posOffset>
+                      </wp:positionV>
+                      <wp:extent cx="120650" cy="120650"/>
+                      <wp:effectExtent l="0" t="0" r="31750" b="31750"/>
                       <wp:wrapNone/>
                       <wp:docPr id="35" name="Group 35"/>
                       <wp:cNvGraphicFramePr/>
@@ -5022,162 +5179,13 @@
                     </wp:anchor>
                   </w:drawing>
                 </mc:Choice>
-                <mc:Fallback xmlns:cx="http://schemas.microsoft.com/office/drawing/2014/chartex" xmlns:cx1="http://schemas.microsoft.com/office/drawing/2015/9/8/chartex" xmlns:cx2="http://schemas.microsoft.com/office/drawing/2015/10/21/chartex" xmlns:cx3="http://schemas.microsoft.com/office/drawing/2016/5/9/chartex" xmlns:cx4="http://schemas.microsoft.com/office/drawing/2016/5/10/chartex" xmlns:cx5="http://schemas.microsoft.com/office/drawing/2016/5/11/chartex" xmlns:cx6="http://schemas.microsoft.com/office/drawing/2016/5/12/chartex" xmlns:cx7="http://schemas.microsoft.com/office/drawing/2016/5/13/chartex" xmlns:cx8="http://schemas.microsoft.com/office/drawing/2016/5/14/chartex" xmlns:aink="http://schemas.microsoft.com/office/drawing/2016/ink" xmlns:am3d="http://schemas.microsoft.com/office/drawing/2017/model3d" xmlns:w16cid="http://schemas.microsoft.com/office/word/2016/wordml/cid" xmlns:w16se="http://schemas.microsoft.com/office/word/2015/wordml/symex" xmlns:a="http://schemas.openxmlformats.org/drawingml/2006/main" xmlns:pic="http://schemas.openxmlformats.org/drawingml/2006/picture" xmlns:a14="http://schemas.microsoft.com/office/drawing/2010/main">
+                <mc:Fallback>
                   <w:pict>
-                    <v:group id="Group 35" style="position:absolute;margin-left:.15pt;margin-top:78.85pt;width:9.5pt;height:9.5pt;z-index:251674624;mso-width-relative:margin;mso-height-relative:margin" coordsize="10160,10160" o:spid="_x0000_s1026" w14:anchorId="5FB337C4" o:gfxdata="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">
-                      <v:oval id="Oval 36" style="position:absolute;width:10160;height:10160;visibility:visible;mso-wrap-style:square;v-text-anchor:middle" o:spid="_x0000_s1027" fillcolor="white [3212]" strokecolor="#f2f2f2 [3052]" strokeweight="1pt" o:gfxdata="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">
+                    <v:group w14:anchorId="18A94E29" id="Group_x0020_35" o:spid="_x0000_s1026" style="position:absolute;margin-left:-1.5pt;margin-top:58.6pt;width:9.5pt;height:9.5pt;z-index:251674624;mso-width-relative:margin;mso-height-relative:margin" coordsize="1016000,1016000" o:gfxdata="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">
+                      <v:oval id="Oval_x0020_36" o:spid="_x0000_s1027" style="position:absolute;width:1016000;height:1016000;visibility:visible;mso-wrap-style:square;v-text-anchor:middle" o:gfxdata="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" fillcolor="white [3212]" strokecolor="#f2f2f2 [3052]" strokeweight="1pt">
                         <v:stroke joinstyle="miter"/>
                       </v:oval>
-                      <v:oval id="Oval 37" style="position:absolute;left:3111;top:3175;width:4001;height:4000;visibility:visible;mso-wrap-style:square;v-text-anchor:middle" o:spid="_x0000_s1028" fillcolor="#f2f2f2 [3052]" stroked="f" strokeweight="1pt" o:gfxdata="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">
-                        <v:stroke joinstyle="miter"/>
-                      </v:oval>
-                    </v:group>
-                  </w:pict>
-                </mc:Fallback>
-              </mc:AlternateContent>
-            </w:r>
-            <w:r>
-              <w:rPr>
-                <w:rFonts w:ascii="Open Sans Light" w:hAnsi="Open Sans Light" w:cs="Open Sans Light"/>
-                <w:noProof/>
-                <w:sz w:val="32"/>
-                <w:lang w:eastAsia="en-GB"/>
-              </w:rPr>
-              <mc:AlternateContent>
-                <mc:Choice Requires="wpg">
-                  <w:drawing>
-                    <wp:anchor distT="0" distB="0" distL="114300" distR="114300" simplePos="0" relativeHeight="251672576" behindDoc="0" locked="0" layoutInCell="1" allowOverlap="1" wp14:anchorId="7A346CD2" wp14:editId="5F203A4A">
-                      <wp:simplePos x="0" y="0"/>
-                      <wp:positionH relativeFrom="column">
-                        <wp:posOffset>-3810</wp:posOffset>
-                      </wp:positionH>
-                      <wp:positionV relativeFrom="paragraph">
-                        <wp:posOffset>40005</wp:posOffset>
-                      </wp:positionV>
-                      <wp:extent cx="120650" cy="120650"/>
-                      <wp:effectExtent l="0" t="0" r="19050" b="19050"/>
-                      <wp:wrapNone/>
-                      <wp:docPr id="32" name="Group 32"/>
-                      <wp:cNvGraphicFramePr/>
-                      <a:graphic xmlns:a="http://schemas.openxmlformats.org/drawingml/2006/main">
-                        <a:graphicData uri="http://schemas.microsoft.com/office/word/2010/wordprocessingGroup">
-                          <wpg:wgp>
-                            <wpg:cNvGrpSpPr/>
-                            <wpg:grpSpPr>
-                              <a:xfrm>
-                                <a:off x="0" y="0"/>
-                                <a:ext cx="120650" cy="120650"/>
-                                <a:chOff x="0" y="0"/>
-                                <a:chExt cx="1016000" cy="1016000"/>
-                              </a:xfrm>
-                            </wpg:grpSpPr>
-                            <wps:wsp>
-                              <wps:cNvPr id="33" name="Oval 33"/>
-                              <wps:cNvSpPr/>
-                              <wps:spPr>
-                                <a:xfrm>
-                                  <a:off x="0" y="0"/>
-                                  <a:ext cx="1016000" cy="1016000"/>
-                                </a:xfrm>
-                                <a:prstGeom prst="ellipse">
-                                  <a:avLst/>
-                                </a:prstGeom>
-                                <a:solidFill>
-                                  <a:schemeClr val="bg1"/>
-                                </a:solidFill>
-                                <a:ln>
-                                  <a:solidFill>
-                                    <a:schemeClr val="bg1">
-                                      <a:lumMod val="95000"/>
-                                    </a:schemeClr>
-                                  </a:solidFill>
-                                </a:ln>
-                              </wps:spPr>
-                              <wps:style>
-                                <a:lnRef idx="2">
-                                  <a:schemeClr val="accent1">
-                                    <a:shade val="50000"/>
-                                  </a:schemeClr>
-                                </a:lnRef>
-                                <a:fillRef idx="1">
-                                  <a:schemeClr val="accent1"/>
-                                </a:fillRef>
-                                <a:effectRef idx="0">
-                                  <a:schemeClr val="accent1"/>
-                                </a:effectRef>
-                                <a:fontRef idx="minor">
-                                  <a:schemeClr val="lt1"/>
-                                </a:fontRef>
-                              </wps:style>
-                              <wps:bodyPr rot="0" spcFirstLastPara="0" vertOverflow="overflow" horzOverflow="overflow" vert="horz" wrap="square" lIns="91440" tIns="45720" rIns="91440" bIns="45720" numCol="1" spcCol="0" rtlCol="0" fromWordArt="0" anchor="ctr" anchorCtr="0" forceAA="0" compatLnSpc="1">
-                                <a:prstTxWarp prst="textNoShape">
-                                  <a:avLst/>
-                                </a:prstTxWarp>
-                                <a:noAutofit/>
-                              </wps:bodyPr>
-                            </wps:wsp>
-                            <wps:wsp>
-                              <wps:cNvPr id="34" name="Oval 34"/>
-                              <wps:cNvSpPr/>
-                              <wps:spPr>
-                                <a:xfrm>
-                                  <a:off x="311150" y="317500"/>
-                                  <a:ext cx="400050" cy="400050"/>
-                                </a:xfrm>
-                                <a:prstGeom prst="ellipse">
-                                  <a:avLst/>
-                                </a:prstGeom>
-                                <a:solidFill>
-                                  <a:schemeClr val="bg1">
-                                    <a:lumMod val="95000"/>
-                                  </a:schemeClr>
-                                </a:solidFill>
-                                <a:ln>
-                                  <a:noFill/>
-                                </a:ln>
-                              </wps:spPr>
-                              <wps:style>
-                                <a:lnRef idx="2">
-                                  <a:schemeClr val="accent1">
-                                    <a:shade val="50000"/>
-                                  </a:schemeClr>
-                                </a:lnRef>
-                                <a:fillRef idx="1">
-                                  <a:schemeClr val="accent1"/>
-                                </a:fillRef>
-                                <a:effectRef idx="0">
-                                  <a:schemeClr val="accent1"/>
-                                </a:effectRef>
-                                <a:fontRef idx="minor">
-                                  <a:schemeClr val="lt1"/>
-                                </a:fontRef>
-                              </wps:style>
-                              <wps:bodyPr rot="0" spcFirstLastPara="0" vertOverflow="overflow" horzOverflow="overflow" vert="horz" wrap="square" lIns="91440" tIns="45720" rIns="91440" bIns="45720" numCol="1" spcCol="0" rtlCol="0" fromWordArt="0" anchor="ctr" anchorCtr="0" forceAA="0" compatLnSpc="1">
-                                <a:prstTxWarp prst="textNoShape">
-                                  <a:avLst/>
-                                </a:prstTxWarp>
-                                <a:noAutofit/>
-                              </wps:bodyPr>
-                            </wps:wsp>
-                          </wpg:wgp>
-                        </a:graphicData>
-                      </a:graphic>
-                      <wp14:sizeRelH relativeFrom="margin">
-                        <wp14:pctWidth>0</wp14:pctWidth>
-                      </wp14:sizeRelH>
-                      <wp14:sizeRelV relativeFrom="margin">
-                        <wp14:pctHeight>0</wp14:pctHeight>
-                      </wp14:sizeRelV>
-                    </wp:anchor>
-                  </w:drawing>
-                </mc:Choice>
-                <mc:Fallback xmlns:cx="http://schemas.microsoft.com/office/drawing/2014/chartex" xmlns:cx1="http://schemas.microsoft.com/office/drawing/2015/9/8/chartex" xmlns:cx2="http://schemas.microsoft.com/office/drawing/2015/10/21/chartex" xmlns:cx3="http://schemas.microsoft.com/office/drawing/2016/5/9/chartex" xmlns:cx4="http://schemas.microsoft.com/office/drawing/2016/5/10/chartex" xmlns:cx5="http://schemas.microsoft.com/office/drawing/2016/5/11/chartex" xmlns:cx6="http://schemas.microsoft.com/office/drawing/2016/5/12/chartex" xmlns:cx7="http://schemas.microsoft.com/office/drawing/2016/5/13/chartex" xmlns:cx8="http://schemas.microsoft.com/office/drawing/2016/5/14/chartex" xmlns:aink="http://schemas.microsoft.com/office/drawing/2016/ink" xmlns:am3d="http://schemas.microsoft.com/office/drawing/2017/model3d" xmlns:w16cid="http://schemas.microsoft.com/office/word/2016/wordml/cid" xmlns:w16se="http://schemas.microsoft.com/office/word/2015/wordml/symex" xmlns:a="http://schemas.openxmlformats.org/drawingml/2006/main" xmlns:pic="http://schemas.openxmlformats.org/drawingml/2006/picture" xmlns:a14="http://schemas.microsoft.com/office/drawing/2010/main">
-                  <w:pict>
-                    <v:group id="Group 32" style="position:absolute;margin-left:-.3pt;margin-top:3.15pt;width:9.5pt;height:9.5pt;z-index:251672576;mso-width-relative:margin;mso-height-relative:margin" coordsize="10160,10160" o:spid="_x0000_s1026" w14:anchorId="2AE61861" o:gfxdata="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">
-                      <v:oval id="Oval 33" style="position:absolute;width:10160;height:10160;visibility:visible;mso-wrap-style:square;v-text-anchor:middle" o:spid="_x0000_s1027" fillcolor="white [3212]" strokecolor="#f2f2f2 [3052]" strokeweight="1pt" o:gfxdata="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">
-                        <v:stroke joinstyle="miter"/>
-                      </v:oval>
-                      <v:oval id="Oval 34" style="position:absolute;left:3111;top:3175;width:4001;height:4000;visibility:visible;mso-wrap-style:square;v-text-anchor:middle" o:spid="_x0000_s1028" fillcolor="#f2f2f2 [3052]" stroked="f" strokeweight="1pt" o:gfxdata="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">
+                      <v:oval id="Oval_x0020_37" o:spid="_x0000_s1028" style="position:absolute;left:311150;top:317500;width:400050;height:400050;visibility:visible;mso-wrap-style:square;v-text-anchor:middle" o:gfxdata="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" fillcolor="#f2f2f2 [3052]" stroked="f" strokeweight="1pt">
                         <v:stroke joinstyle="miter"/>
                       </v:oval>
                     </v:group>
@@ -5358,7 +5366,7 @@
                 <w:b/>
               </w:rPr>
             </w:pPr>
-            <w:hyperlink r:id="rId28" w:history="1">
+            <w:hyperlink r:id="rId29" w:history="1">
               <w:proofErr w:type="spellStart"/>
               <w:r>
                 <w:rPr>
@@ -5628,16 +5636,16 @@
               <mc:AlternateContent>
                 <mc:Choice Requires="wpg">
                   <w:drawing>
-                    <wp:anchor distT="0" distB="0" distL="114300" distR="114300" simplePos="0" relativeHeight="251678720" behindDoc="0" locked="0" layoutInCell="1" allowOverlap="1" wp14:anchorId="13D9D00E" wp14:editId="73D4CF86">
+                    <wp:anchor distT="0" distB="0" distL="114300" distR="114300" simplePos="0" relativeHeight="251678720" behindDoc="0" locked="0" layoutInCell="1" allowOverlap="1" wp14:anchorId="13D9D00E" wp14:editId="71BC2EEB">
                       <wp:simplePos x="0" y="0"/>
                       <wp:positionH relativeFrom="column">
-                        <wp:posOffset>-3810</wp:posOffset>
+                        <wp:posOffset>-11430</wp:posOffset>
                       </wp:positionH>
                       <wp:positionV relativeFrom="paragraph">
-                        <wp:posOffset>806662</wp:posOffset>
+                        <wp:posOffset>788901</wp:posOffset>
                       </wp:positionV>
                       <wp:extent cx="120650" cy="120650"/>
-                      <wp:effectExtent l="0" t="0" r="19050" b="19050"/>
+                      <wp:effectExtent l="0" t="0" r="31750" b="31750"/>
                       <wp:wrapNone/>
                       <wp:docPr id="41" name="Group 41"/>
                       <wp:cNvGraphicFramePr/>
@@ -5753,13 +5761,13 @@
                     </wp:anchor>
                   </w:drawing>
                 </mc:Choice>
-                <mc:Fallback xmlns:cx="http://schemas.microsoft.com/office/drawing/2014/chartex" xmlns:cx1="http://schemas.microsoft.com/office/drawing/2015/9/8/chartex" xmlns:cx2="http://schemas.microsoft.com/office/drawing/2015/10/21/chartex" xmlns:cx3="http://schemas.microsoft.com/office/drawing/2016/5/9/chartex" xmlns:cx4="http://schemas.microsoft.com/office/drawing/2016/5/10/chartex" xmlns:cx5="http://schemas.microsoft.com/office/drawing/2016/5/11/chartex" xmlns:cx6="http://schemas.microsoft.com/office/drawing/2016/5/12/chartex" xmlns:cx7="http://schemas.microsoft.com/office/drawing/2016/5/13/chartex" xmlns:cx8="http://schemas.microsoft.com/office/drawing/2016/5/14/chartex" xmlns:aink="http://schemas.microsoft.com/office/drawing/2016/ink" xmlns:am3d="http://schemas.microsoft.com/office/drawing/2017/model3d" xmlns:w16cid="http://schemas.microsoft.com/office/word/2016/wordml/cid" xmlns:w16se="http://schemas.microsoft.com/office/word/2015/wordml/symex" xmlns:a="http://schemas.openxmlformats.org/drawingml/2006/main" xmlns:pic="http://schemas.openxmlformats.org/drawingml/2006/picture" xmlns:a14="http://schemas.microsoft.com/office/drawing/2010/main">
+                <mc:Fallback>
                   <w:pict>
-                    <v:group id="Group 41" style="position:absolute;margin-left:-.3pt;margin-top:63.5pt;width:9.5pt;height:9.5pt;z-index:251678720;mso-width-relative:margin;mso-height-relative:margin" coordsize="10160,10160" o:spid="_x0000_s1026" w14:anchorId="24623E2C" o:gfxdata="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">
-                      <v:oval id="Oval 42" style="position:absolute;width:10160;height:10160;visibility:visible;mso-wrap-style:square;v-text-anchor:middle" o:spid="_x0000_s1027" fillcolor="white [3212]" strokecolor="#f2f2f2 [3052]" strokeweight="1pt" o:gfxdata="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">
+                    <v:group w14:anchorId="35833425" id="Group_x0020_41" o:spid="_x0000_s1026" style="position:absolute;margin-left:-.9pt;margin-top:62.1pt;width:9.5pt;height:9.5pt;z-index:251678720;mso-width-relative:margin;mso-height-relative:margin" coordsize="1016000,1016000" o:gfxdata="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">
+                      <v:oval id="Oval_x0020_42" o:spid="_x0000_s1027" style="position:absolute;width:1016000;height:1016000;visibility:visible;mso-wrap-style:square;v-text-anchor:middle" o:gfxdata="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" fillcolor="white [3212]" strokecolor="#f2f2f2 [3052]" strokeweight="1pt">
                         <v:stroke joinstyle="miter"/>
                       </v:oval>
-                      <v:oval id="Oval 43" style="position:absolute;left:3111;top:3175;width:4001;height:4000;visibility:visible;mso-wrap-style:square;v-text-anchor:middle" o:spid="_x0000_s1028" fillcolor="#f2f2f2 [3052]" stroked="f" strokeweight="1pt" o:gfxdata="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">
+                      <v:oval id="Oval_x0020_43" o:spid="_x0000_s1028" style="position:absolute;left:311150;top:317500;width:400050;height:400050;visibility:visible;mso-wrap-style:square;v-text-anchor:middle" o:gfxdata="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" fillcolor="#f2f2f2 [3052]" stroked="f" strokeweight="1pt">
                         <v:stroke joinstyle="miter"/>
                       </v:oval>
                     </v:group>
@@ -5771,97 +5779,22 @@
               <w:rPr>
                 <w:rFonts w:ascii="Open Sans Light" w:hAnsi="Open Sans Light" w:cs="Open Sans Light"/>
                 <w:noProof/>
-                <w:lang w:eastAsia="en-GB"/>
-              </w:rPr>
-              <mc:AlternateContent>
-                <mc:Choice Requires="wps">
-                  <w:drawing>
-                    <wp:anchor distT="0" distB="0" distL="114300" distR="114300" simplePos="0" relativeHeight="251662336" behindDoc="0" locked="0" layoutInCell="1" allowOverlap="1" wp14:anchorId="38197E12" wp14:editId="462A3184">
-                      <wp:simplePos x="0" y="0"/>
-                      <wp:positionH relativeFrom="column">
-                        <wp:posOffset>52705</wp:posOffset>
-                      </wp:positionH>
-                      <wp:positionV relativeFrom="paragraph">
-                        <wp:posOffset>61595</wp:posOffset>
-                      </wp:positionV>
-                      <wp:extent cx="0" cy="1286933"/>
-                      <wp:effectExtent l="12700" t="0" r="12700" b="21590"/>
-                      <wp:wrapNone/>
-                      <wp:docPr id="18" name="Straight Connector 18"/>
-                      <wp:cNvGraphicFramePr/>
-                      <a:graphic xmlns:a="http://schemas.openxmlformats.org/drawingml/2006/main">
-                        <a:graphicData uri="http://schemas.microsoft.com/office/word/2010/wordprocessingShape">
-                          <wps:wsp>
-                            <wps:cNvCnPr/>
-                            <wps:spPr>
-                              <a:xfrm>
-                                <a:off x="0" y="0"/>
-                                <a:ext cx="0" cy="1286933"/>
-                              </a:xfrm>
-                              <a:prstGeom prst="line">
-                                <a:avLst/>
-                              </a:prstGeom>
-                              <a:ln w="25400">
-                                <a:solidFill>
-                                  <a:schemeClr val="bg1">
-                                    <a:lumMod val="95000"/>
-                                  </a:schemeClr>
-                                </a:solidFill>
-                              </a:ln>
-                            </wps:spPr>
-                            <wps:style>
-                              <a:lnRef idx="1">
-                                <a:schemeClr val="accent1"/>
-                              </a:lnRef>
-                              <a:fillRef idx="0">
-                                <a:schemeClr val="accent1"/>
-                              </a:fillRef>
-                              <a:effectRef idx="0">
-                                <a:schemeClr val="accent1"/>
-                              </a:effectRef>
-                              <a:fontRef idx="minor">
-                                <a:schemeClr val="tx1"/>
-                              </a:fontRef>
-                            </wps:style>
-                            <wps:bodyPr/>
-                          </wps:wsp>
-                        </a:graphicData>
-                      </a:graphic>
-                      <wp14:sizeRelV relativeFrom="margin">
-                        <wp14:pctHeight>0</wp14:pctHeight>
-                      </wp14:sizeRelV>
-                    </wp:anchor>
-                  </w:drawing>
-                </mc:Choice>
-                <mc:Fallback xmlns:cx="http://schemas.microsoft.com/office/drawing/2014/chartex" xmlns:cx1="http://schemas.microsoft.com/office/drawing/2015/9/8/chartex" xmlns:cx2="http://schemas.microsoft.com/office/drawing/2015/10/21/chartex" xmlns:cx3="http://schemas.microsoft.com/office/drawing/2016/5/9/chartex" xmlns:cx4="http://schemas.microsoft.com/office/drawing/2016/5/10/chartex" xmlns:cx5="http://schemas.microsoft.com/office/drawing/2016/5/11/chartex" xmlns:cx6="http://schemas.microsoft.com/office/drawing/2016/5/12/chartex" xmlns:cx7="http://schemas.microsoft.com/office/drawing/2016/5/13/chartex" xmlns:cx8="http://schemas.microsoft.com/office/drawing/2016/5/14/chartex" xmlns:aink="http://schemas.microsoft.com/office/drawing/2016/ink" xmlns:am3d="http://schemas.microsoft.com/office/drawing/2017/model3d" xmlns:w16cid="http://schemas.microsoft.com/office/word/2016/wordml/cid" xmlns:w16se="http://schemas.microsoft.com/office/word/2015/wordml/symex" xmlns:a="http://schemas.openxmlformats.org/drawingml/2006/main" xmlns:pic="http://schemas.openxmlformats.org/drawingml/2006/picture" xmlns:a14="http://schemas.microsoft.com/office/drawing/2010/main">
-                  <w:pict>
-                    <v:line id="Straight Connector 18" style="position:absolute;z-index:251662336;visibility:visible;mso-wrap-style:square;mso-height-percent:0;mso-wrap-distance-left:9pt;mso-wrap-distance-top:0;mso-wrap-distance-right:9pt;mso-wrap-distance-bottom:0;mso-position-horizontal:absolute;mso-position-horizontal-relative:text;mso-position-vertical:absolute;mso-position-vertical-relative:text;mso-height-percent:0;mso-height-relative:margin" o:spid="_x0000_s1026" strokecolor="#f2f2f2 [3052]" strokeweight="2pt" from="4.15pt,4.85pt" to="4.15pt,106.2pt" w14:anchorId="6A3AD2AF" o:gfxdata="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">
-                      <v:stroke joinstyle="miter"/>
-                    </v:line>
-                  </w:pict>
-                </mc:Fallback>
-              </mc:AlternateContent>
-            </w:r>
-            <w:r>
-              <w:rPr>
-                <w:rFonts w:ascii="Open Sans Light" w:hAnsi="Open Sans Light" w:cs="Open Sans Light"/>
-                <w:noProof/>
                 <w:sz w:val="32"/>
                 <w:lang w:eastAsia="en-GB"/>
               </w:rPr>
               <mc:AlternateContent>
                 <mc:Choice Requires="wpg">
                   <w:drawing>
-                    <wp:anchor distT="0" distB="0" distL="114300" distR="114300" simplePos="0" relativeHeight="251676672" behindDoc="0" locked="0" layoutInCell="1" allowOverlap="1" wp14:anchorId="1B62C9A4" wp14:editId="5BBA717D">
+                    <wp:anchor distT="0" distB="0" distL="114300" distR="114300" simplePos="0" relativeHeight="251676672" behindDoc="0" locked="0" layoutInCell="1" allowOverlap="1" wp14:anchorId="1B62C9A4" wp14:editId="6920B2B4">
                       <wp:simplePos x="0" y="0"/>
                       <wp:positionH relativeFrom="column">
-                        <wp:posOffset>4657</wp:posOffset>
+                        <wp:posOffset>-8024</wp:posOffset>
                       </wp:positionH>
                       <wp:positionV relativeFrom="paragraph">
                         <wp:posOffset>38100</wp:posOffset>
                       </wp:positionV>
                       <wp:extent cx="120650" cy="120650"/>
-                      <wp:effectExtent l="0" t="0" r="19050" b="19050"/>
+                      <wp:effectExtent l="0" t="0" r="31750" b="31750"/>
                       <wp:wrapNone/>
                       <wp:docPr id="38" name="Group 38"/>
                       <wp:cNvGraphicFramePr/>
@@ -5977,16 +5910,91 @@
                     </wp:anchor>
                   </w:drawing>
                 </mc:Choice>
-                <mc:Fallback xmlns:cx="http://schemas.microsoft.com/office/drawing/2014/chartex" xmlns:cx1="http://schemas.microsoft.com/office/drawing/2015/9/8/chartex" xmlns:cx2="http://schemas.microsoft.com/office/drawing/2015/10/21/chartex" xmlns:cx3="http://schemas.microsoft.com/office/drawing/2016/5/9/chartex" xmlns:cx4="http://schemas.microsoft.com/office/drawing/2016/5/10/chartex" xmlns:cx5="http://schemas.microsoft.com/office/drawing/2016/5/11/chartex" xmlns:cx6="http://schemas.microsoft.com/office/drawing/2016/5/12/chartex" xmlns:cx7="http://schemas.microsoft.com/office/drawing/2016/5/13/chartex" xmlns:cx8="http://schemas.microsoft.com/office/drawing/2016/5/14/chartex" xmlns:aink="http://schemas.microsoft.com/office/drawing/2016/ink" xmlns:am3d="http://schemas.microsoft.com/office/drawing/2017/model3d" xmlns:w16cid="http://schemas.microsoft.com/office/word/2016/wordml/cid" xmlns:w16se="http://schemas.microsoft.com/office/word/2015/wordml/symex" xmlns:a="http://schemas.openxmlformats.org/drawingml/2006/main" xmlns:pic="http://schemas.openxmlformats.org/drawingml/2006/picture" xmlns:a14="http://schemas.microsoft.com/office/drawing/2010/main">
+                <mc:Fallback>
                   <w:pict>
-                    <v:group id="Group 38" style="position:absolute;margin-left:.35pt;margin-top:3pt;width:9.5pt;height:9.5pt;z-index:251676672;mso-width-relative:margin;mso-height-relative:margin" coordsize="10160,10160" o:spid="_x0000_s1026" w14:anchorId="5929C99E" o:gfxdata="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">
-                      <v:oval id="Oval 39" style="position:absolute;width:10160;height:10160;visibility:visible;mso-wrap-style:square;v-text-anchor:middle" o:spid="_x0000_s1027" fillcolor="white [3212]" strokecolor="#f2f2f2 [3052]" strokeweight="1pt" o:gfxdata="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">
+                    <v:group w14:anchorId="618CB9C2" id="Group_x0020_38" o:spid="_x0000_s1026" style="position:absolute;margin-left:-.65pt;margin-top:3pt;width:9.5pt;height:9.5pt;z-index:251676672;mso-width-relative:margin;mso-height-relative:margin" coordsize="1016000,1016000" o:gfxdata="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">
+                      <v:oval id="Oval_x0020_39" o:spid="_x0000_s1027" style="position:absolute;width:1016000;height:1016000;visibility:visible;mso-wrap-style:square;v-text-anchor:middle" o:gfxdata="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" fillcolor="white [3212]" strokecolor="#f2f2f2 [3052]" strokeweight="1pt">
                         <v:stroke joinstyle="miter"/>
                       </v:oval>
-                      <v:oval id="Oval 40" style="position:absolute;left:3111;top:3175;width:4001;height:4000;visibility:visible;mso-wrap-style:square;v-text-anchor:middle" o:spid="_x0000_s1028" fillcolor="#f2f2f2 [3052]" stroked="f" strokeweight="1pt" o:gfxdata="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">
+                      <v:oval id="Oval_x0020_40" o:spid="_x0000_s1028" style="position:absolute;left:311150;top:317500;width:400050;height:400050;visibility:visible;mso-wrap-style:square;v-text-anchor:middle" o:gfxdata="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" fillcolor="#f2f2f2 [3052]" stroked="f" strokeweight="1pt">
                         <v:stroke joinstyle="miter"/>
                       </v:oval>
                     </v:group>
+                  </w:pict>
+                </mc:Fallback>
+              </mc:AlternateContent>
+            </w:r>
+            <w:r>
+              <w:rPr>
+                <w:rFonts w:ascii="Open Sans Light" w:hAnsi="Open Sans Light" w:cs="Open Sans Light"/>
+                <w:noProof/>
+                <w:lang w:eastAsia="en-GB"/>
+              </w:rPr>
+              <mc:AlternateContent>
+                <mc:Choice Requires="wps">
+                  <w:drawing>
+                    <wp:anchor distT="0" distB="0" distL="114300" distR="114300" simplePos="0" relativeHeight="251662336" behindDoc="0" locked="0" layoutInCell="1" allowOverlap="1" wp14:anchorId="38197E12" wp14:editId="776539B8">
+                      <wp:simplePos x="0" y="0"/>
+                      <wp:positionH relativeFrom="column">
+                        <wp:posOffset>52705</wp:posOffset>
+                      </wp:positionH>
+                      <wp:positionV relativeFrom="paragraph">
+                        <wp:posOffset>61595</wp:posOffset>
+                      </wp:positionV>
+                      <wp:extent cx="0" cy="1286933"/>
+                      <wp:effectExtent l="12700" t="0" r="12700" b="21590"/>
+                      <wp:wrapNone/>
+                      <wp:docPr id="18" name="Straight Connector 18"/>
+                      <wp:cNvGraphicFramePr/>
+                      <a:graphic xmlns:a="http://schemas.openxmlformats.org/drawingml/2006/main">
+                        <a:graphicData uri="http://schemas.microsoft.com/office/word/2010/wordprocessingShape">
+                          <wps:wsp>
+                            <wps:cNvCnPr/>
+                            <wps:spPr>
+                              <a:xfrm>
+                                <a:off x="0" y="0"/>
+                                <a:ext cx="0" cy="1286933"/>
+                              </a:xfrm>
+                              <a:prstGeom prst="line">
+                                <a:avLst/>
+                              </a:prstGeom>
+                              <a:ln w="25400">
+                                <a:solidFill>
+                                  <a:schemeClr val="bg1">
+                                    <a:lumMod val="95000"/>
+                                  </a:schemeClr>
+                                </a:solidFill>
+                              </a:ln>
+                            </wps:spPr>
+                            <wps:style>
+                              <a:lnRef idx="1">
+                                <a:schemeClr val="accent1"/>
+                              </a:lnRef>
+                              <a:fillRef idx="0">
+                                <a:schemeClr val="accent1"/>
+                              </a:fillRef>
+                              <a:effectRef idx="0">
+                                <a:schemeClr val="accent1"/>
+                              </a:effectRef>
+                              <a:fontRef idx="minor">
+                                <a:schemeClr val="tx1"/>
+                              </a:fontRef>
+                            </wps:style>
+                            <wps:bodyPr/>
+                          </wps:wsp>
+                        </a:graphicData>
+                      </a:graphic>
+                      <wp14:sizeRelV relativeFrom="margin">
+                        <wp14:pctHeight>0</wp14:pctHeight>
+                      </wp14:sizeRelV>
+                    </wp:anchor>
+                  </w:drawing>
+                </mc:Choice>
+                <mc:Fallback>
+                  <w:pict>
+                    <v:line w14:anchorId="6E809287" id="Straight_x0020_Connector_x0020_18" o:spid="_x0000_s1026" style="position:absolute;z-index:251662336;visibility:visible;mso-wrap-style:square;mso-height-percent:0;mso-wrap-distance-left:9pt;mso-wrap-distance-top:0;mso-wrap-distance-right:9pt;mso-wrap-distance-bottom:0;mso-position-horizontal:absolute;mso-position-horizontal-relative:text;mso-position-vertical:absolute;mso-position-vertical-relative:text;mso-height-percent:0;mso-height-relative:margin" from="4.15pt,4.85pt" to="4.15pt,106.2pt" o:gfxdata="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" strokecolor="#f2f2f2 [3052]" strokeweight="2pt">
+                      <v:stroke joinstyle="miter"/>
+                    </v:line>
                   </w:pict>
                 </mc:Fallback>
               </mc:AlternateContent>
@@ -6197,6 +6205,154 @@
     </w:p>
   </w:footnote>
 </w:footnotes>
+</file>
+
+<file path=word/numbering.xml><?xml version="1.0" encoding="utf-8"?>
+<w:numbering xmlns:wpc="http://schemas.microsoft.com/office/word/2010/wordprocessingCanvas" xmlns:mo="http://schemas.microsoft.com/office/mac/office/2008/main" xmlns:mc="http://schemas.openxmlformats.org/markup-compatibility/2006" xmlns:mv="urn:schemas-microsoft-com:mac:vml" xmlns:o="urn:schemas-microsoft-com:office:office" xmlns:r="http://schemas.openxmlformats.org/officeDocument/2006/relationships" xmlns:m="http://schemas.openxmlformats.org/officeDocument/2006/math" xmlns:v="urn:schemas-microsoft-com:vml" xmlns:wp14="http://schemas.microsoft.com/office/word/2010/wordprocessingDrawing" xmlns:wp="http://schemas.openxmlformats.org/drawingml/2006/wordprocessingDrawing" xmlns:w10="urn:schemas-microsoft-com:office:word" xmlns:w="http://schemas.openxmlformats.org/wordprocessingml/2006/main" xmlns:w14="http://schemas.microsoft.com/office/word/2010/wordml" xmlns:w15="http://schemas.microsoft.com/office/word/2012/wordml" xmlns:wpg="http://schemas.microsoft.com/office/word/2010/wordprocessingGroup" xmlns:wpi="http://schemas.microsoft.com/office/word/2010/wordprocessingInk" xmlns:wne="http://schemas.microsoft.com/office/word/2006/wordml" xmlns:wps="http://schemas.microsoft.com/office/word/2010/wordprocessingShape" mc:Ignorable="w14 w15 wp14">
+  <w:abstractNum w:abstractNumId="0">
+    <w:nsid w:val="FFFFFF1D"/>
+    <w:multiLevelType w:val="multilevel"/>
+    <w:tmpl w:val="3AF8B21A"/>
+    <w:lvl w:ilvl="0">
+      <w:start w:val="1"/>
+      <w:numFmt w:val="bullet"/>
+      <w:lvlText w:val=""/>
+      <w:lvlJc w:val="left"/>
+      <w:pPr>
+        <w:tabs>
+          <w:tab w:val="num" w:pos="0"/>
+        </w:tabs>
+        <w:ind w:left="0" w:firstLine="0"/>
+      </w:pPr>
+      <w:rPr>
+        <w:rFonts w:ascii="Symbol" w:hAnsi="Symbol" w:hint="default"/>
+      </w:rPr>
+    </w:lvl>
+    <w:lvl w:ilvl="1">
+      <w:start w:val="1"/>
+      <w:numFmt w:val="bullet"/>
+      <w:lvlText w:val=""/>
+      <w:lvlJc w:val="left"/>
+      <w:pPr>
+        <w:tabs>
+          <w:tab w:val="num" w:pos="720"/>
+        </w:tabs>
+        <w:ind w:left="1080" w:hanging="360"/>
+      </w:pPr>
+      <w:rPr>
+        <w:rFonts w:ascii="Symbol" w:hAnsi="Symbol" w:hint="default"/>
+      </w:rPr>
+    </w:lvl>
+    <w:lvl w:ilvl="2">
+      <w:start w:val="1"/>
+      <w:numFmt w:val="bullet"/>
+      <w:lvlText w:val="o"/>
+      <w:lvlJc w:val="left"/>
+      <w:pPr>
+        <w:tabs>
+          <w:tab w:val="num" w:pos="1440"/>
+        </w:tabs>
+        <w:ind w:left="1800" w:hanging="360"/>
+      </w:pPr>
+      <w:rPr>
+        <w:rFonts w:ascii="Courier New" w:hAnsi="Courier New" w:cs="Courier New" w:hint="default"/>
+      </w:rPr>
+    </w:lvl>
+    <w:lvl w:ilvl="3">
+      <w:start w:val="1"/>
+      <w:numFmt w:val="bullet"/>
+      <w:lvlText w:val=""/>
+      <w:lvlJc w:val="left"/>
+      <w:pPr>
+        <w:tabs>
+          <w:tab w:val="num" w:pos="2160"/>
+        </w:tabs>
+        <w:ind w:left="2520" w:hanging="360"/>
+      </w:pPr>
+      <w:rPr>
+        <w:rFonts w:ascii="Wingdings" w:hAnsi="Wingdings" w:hint="default"/>
+      </w:rPr>
+    </w:lvl>
+    <w:lvl w:ilvl="4">
+      <w:start w:val="1"/>
+      <w:numFmt w:val="bullet"/>
+      <w:lvlText w:val=""/>
+      <w:lvlJc w:val="left"/>
+      <w:pPr>
+        <w:tabs>
+          <w:tab w:val="num" w:pos="2880"/>
+        </w:tabs>
+        <w:ind w:left="3240" w:hanging="360"/>
+      </w:pPr>
+      <w:rPr>
+        <w:rFonts w:ascii="Wingdings" w:hAnsi="Wingdings" w:hint="default"/>
+      </w:rPr>
+    </w:lvl>
+    <w:lvl w:ilvl="5">
+      <w:start w:val="1"/>
+      <w:numFmt w:val="bullet"/>
+      <w:lvlText w:val=""/>
+      <w:lvlJc w:val="left"/>
+      <w:pPr>
+        <w:tabs>
+          <w:tab w:val="num" w:pos="3600"/>
+        </w:tabs>
+        <w:ind w:left="3960" w:hanging="360"/>
+      </w:pPr>
+      <w:rPr>
+        <w:rFonts w:ascii="Symbol" w:hAnsi="Symbol" w:hint="default"/>
+      </w:rPr>
+    </w:lvl>
+    <w:lvl w:ilvl="6">
+      <w:start w:val="1"/>
+      <w:numFmt w:val="bullet"/>
+      <w:lvlText w:val="o"/>
+      <w:lvlJc w:val="left"/>
+      <w:pPr>
+        <w:tabs>
+          <w:tab w:val="num" w:pos="4320"/>
+        </w:tabs>
+        <w:ind w:left="4680" w:hanging="360"/>
+      </w:pPr>
+      <w:rPr>
+        <w:rFonts w:ascii="Courier New" w:hAnsi="Courier New" w:cs="Courier New" w:hint="default"/>
+      </w:rPr>
+    </w:lvl>
+    <w:lvl w:ilvl="7">
+      <w:start w:val="1"/>
+      <w:numFmt w:val="bullet"/>
+      <w:lvlText w:val=""/>
+      <w:lvlJc w:val="left"/>
+      <w:pPr>
+        <w:tabs>
+          <w:tab w:val="num" w:pos="5040"/>
+        </w:tabs>
+        <w:ind w:left="5400" w:hanging="360"/>
+      </w:pPr>
+      <w:rPr>
+        <w:rFonts w:ascii="Wingdings" w:hAnsi="Wingdings" w:hint="default"/>
+      </w:rPr>
+    </w:lvl>
+    <w:lvl w:ilvl="8">
+      <w:start w:val="1"/>
+      <w:numFmt w:val="bullet"/>
+      <w:lvlText w:val=""/>
+      <w:lvlJc w:val="left"/>
+      <w:pPr>
+        <w:tabs>
+          <w:tab w:val="num" w:pos="5760"/>
+        </w:tabs>
+        <w:ind w:left="6120" w:hanging="360"/>
+      </w:pPr>
+      <w:rPr>
+        <w:rFonts w:ascii="Wingdings" w:hAnsi="Wingdings" w:hint="default"/>
+      </w:rPr>
+    </w:lvl>
+  </w:abstractNum>
+  <w:num w:numId="1">
+    <w:abstractNumId w:val="0"/>
+  </w:num>
+</w:numbering>
 </file>
 
 <file path=word/styles.xml><?xml version="1.0" encoding="utf-8"?>
@@ -7094,7 +7250,7 @@
 </file>
 
 <file path=customXml/itemProps1.xml><?xml version="1.0" encoding="utf-8"?>
-<ds:datastoreItem xmlns:ds="http://schemas.openxmlformats.org/officeDocument/2006/customXml" ds:itemID="{D180AF34-B474-C245-809F-3C48FB3445C1}">
+<ds:datastoreItem xmlns:ds="http://schemas.openxmlformats.org/officeDocument/2006/customXml" ds:itemID="{448872B6-3DEA-1D43-BD11-3AE1C85E4D59}">
   <ds:schemaRefs>
     <ds:schemaRef ds:uri="http://schemas.openxmlformats.org/officeDocument/2006/bibliography"/>
   </ds:schemaRefs>

</xml_diff>